<commit_message>
Write head Racunarski vid
</commit_message>
<xml_diff>
--- a/Diplomski_rad_Srdjan_Jovic.docx
+++ b/Diplomski_rad_Srdjan_Jovic.docx
@@ -843,7 +843,6 @@
                 <w:between w:val="nil"/>
               </w:pBdr>
               <w:spacing w:line="240" w:lineRule="auto"/>
-              <w:jc w:val="both"/>
             </w:pPr>
             <w:r>
               <w:t>IMPLEMENTACIJA I OPTIMIZACIJA ALGORITMA ZA DETEKCIJU POMJERAJA U VIDEU NA DSP PROCESORU</w:t>
@@ -908,7 +907,6 @@
                 <w:between w:val="nil"/>
               </w:pBdr>
               <w:spacing w:line="240" w:lineRule="auto"/>
-              <w:jc w:val="both"/>
             </w:pPr>
             <w:r>
               <w:rPr>
@@ -948,6 +946,7 @@
               <w:rPr>
                 <w:b/>
               </w:rPr>
+              <w:lastRenderedPageBreak/>
               <w:t>Mentor</w:t>
             </w:r>
             <w:r>
@@ -1122,7 +1121,7 @@
           <w:r>
             <w:fldChar w:fldCharType="separate"/>
           </w:r>
-          <w:hyperlink w:anchor="_Toc21352849" w:history="1">
+          <w:hyperlink w:anchor="_Toc21426924" w:history="1">
             <w:r>
               <w:rPr>
                 <w:rStyle w:val="Hyperlink"/>
@@ -1149,7 +1148,7 @@
                 <w:noProof/>
                 <w:webHidden/>
               </w:rPr>
-              <w:instrText xml:space="preserve"> PAGEREF _Toc21352849 \h </w:instrText>
+              <w:instrText xml:space="preserve"> PAGEREF _Toc21426924 \h </w:instrText>
             </w:r>
             <w:r>
               <w:rPr>
@@ -1192,13 +1191,13 @@
               <w:lang w:val="en-US"/>
             </w:rPr>
           </w:pPr>
-          <w:hyperlink w:anchor="_Toc21352850" w:history="1">
+          <w:hyperlink w:anchor="_Toc21426925" w:history="1">
             <w:r>
               <w:rPr>
                 <w:rStyle w:val="Hyperlink"/>
                 <w:noProof/>
               </w:rPr>
-              <w:t>2. KOMPJUTERSKI VID</w:t>
+              <w:t>2. RAČUNARSKI VID</w:t>
             </w:r>
             <w:r>
               <w:rPr>
@@ -1219,7 +1218,7 @@
                 <w:noProof/>
                 <w:webHidden/>
               </w:rPr>
-              <w:instrText xml:space="preserve"> PAGEREF _Toc21352850 \h </w:instrText>
+              <w:instrText xml:space="preserve"> PAGEREF _Toc21426925 \h </w:instrText>
             </w:r>
             <w:r>
               <w:rPr>
@@ -1240,6 +1239,148 @@
                 <w:webHidden/>
               </w:rPr>
               <w:t>3</w:t>
+            </w:r>
+            <w:r>
+              <w:rPr>
+                <w:noProof/>
+                <w:webHidden/>
+              </w:rPr>
+              <w:fldChar w:fldCharType="end"/>
+            </w:r>
+          </w:hyperlink>
+        </w:p>
+        <w:p>
+          <w:pPr>
+            <w:pStyle w:val="TOC2"/>
+            <w:tabs>
+              <w:tab w:val="right" w:pos="9350"/>
+            </w:tabs>
+            <w:rPr>
+              <w:rFonts w:asciiTheme="minorHAnsi" w:eastAsiaTheme="minorEastAsia" w:hAnsiTheme="minorHAnsi" w:cstheme="minorBidi"/>
+              <w:noProof/>
+              <w:lang w:val="en-US"/>
+            </w:rPr>
+          </w:pPr>
+          <w:hyperlink w:anchor="_Toc21426926" w:history="1">
+            <w:r>
+              <w:rPr>
+                <w:rStyle w:val="Hyperlink"/>
+                <w:noProof/>
+                <w:lang w:val="sr-Latn-RS"/>
+              </w:rPr>
+              <w:t>2.1 Istorija</w:t>
+            </w:r>
+            <w:r>
+              <w:rPr>
+                <w:noProof/>
+                <w:webHidden/>
+              </w:rPr>
+              <w:tab/>
+            </w:r>
+            <w:r>
+              <w:rPr>
+                <w:noProof/>
+                <w:webHidden/>
+              </w:rPr>
+              <w:fldChar w:fldCharType="begin"/>
+            </w:r>
+            <w:r>
+              <w:rPr>
+                <w:noProof/>
+                <w:webHidden/>
+              </w:rPr>
+              <w:instrText xml:space="preserve"> PAGEREF _Toc21426926 \h </w:instrText>
+            </w:r>
+            <w:r>
+              <w:rPr>
+                <w:noProof/>
+                <w:webHidden/>
+              </w:rPr>
+            </w:r>
+            <w:r>
+              <w:rPr>
+                <w:noProof/>
+                <w:webHidden/>
+              </w:rPr>
+              <w:fldChar w:fldCharType="separate"/>
+            </w:r>
+            <w:r>
+              <w:rPr>
+                <w:noProof/>
+                <w:webHidden/>
+              </w:rPr>
+              <w:t>4</w:t>
+            </w:r>
+            <w:r>
+              <w:rPr>
+                <w:noProof/>
+                <w:webHidden/>
+              </w:rPr>
+              <w:fldChar w:fldCharType="end"/>
+            </w:r>
+          </w:hyperlink>
+        </w:p>
+        <w:p>
+          <w:pPr>
+            <w:pStyle w:val="TOC2"/>
+            <w:tabs>
+              <w:tab w:val="right" w:pos="9350"/>
+            </w:tabs>
+            <w:rPr>
+              <w:rFonts w:asciiTheme="minorHAnsi" w:eastAsiaTheme="minorEastAsia" w:hAnsiTheme="minorHAnsi" w:cstheme="minorBidi"/>
+              <w:noProof/>
+              <w:lang w:val="en-US"/>
+            </w:rPr>
+          </w:pPr>
+          <w:hyperlink w:anchor="_Toc21426927" w:history="1">
+            <w:r>
+              <w:rPr>
+                <w:rStyle w:val="Hyperlink"/>
+                <w:noProof/>
+                <w:lang w:val="sr-Latn-RS"/>
+              </w:rPr>
+              <w:t>2.2 Primjena</w:t>
+            </w:r>
+            <w:r>
+              <w:rPr>
+                <w:noProof/>
+                <w:webHidden/>
+              </w:rPr>
+              <w:tab/>
+            </w:r>
+            <w:r>
+              <w:rPr>
+                <w:noProof/>
+                <w:webHidden/>
+              </w:rPr>
+              <w:fldChar w:fldCharType="begin"/>
+            </w:r>
+            <w:r>
+              <w:rPr>
+                <w:noProof/>
+                <w:webHidden/>
+              </w:rPr>
+              <w:instrText xml:space="preserve"> PAGEREF _Toc21426927 \h </w:instrText>
+            </w:r>
+            <w:r>
+              <w:rPr>
+                <w:noProof/>
+                <w:webHidden/>
+              </w:rPr>
+            </w:r>
+            <w:r>
+              <w:rPr>
+                <w:noProof/>
+                <w:webHidden/>
+              </w:rPr>
+              <w:fldChar w:fldCharType="separate"/>
+            </w:r>
+            <w:r>
+              <w:rPr>
+                <w:noProof/>
+                <w:webHidden/>
+              </w:rPr>
+              <w:t>5</w:t>
             </w:r>
             <w:r>
               <w:rPr>
@@ -1262,7 +1403,7 @@
               <w:lang w:val="en-US"/>
             </w:rPr>
           </w:pPr>
-          <w:hyperlink w:anchor="_Toc21352851" w:history="1">
+          <w:hyperlink w:anchor="_Toc21426928" w:history="1">
             <w:r>
               <w:rPr>
                 <w:rStyle w:val="Hyperlink"/>
@@ -1289,7 +1430,7 @@
                 <w:noProof/>
                 <w:webHidden/>
               </w:rPr>
-              <w:instrText xml:space="preserve"> PAGEREF _Toc21352851 \h </w:instrText>
+              <w:instrText xml:space="preserve"> PAGEREF _Toc21426928 \h </w:instrText>
             </w:r>
             <w:r>
               <w:rPr>
@@ -1309,7 +1450,7 @@
                 <w:noProof/>
                 <w:webHidden/>
               </w:rPr>
-              <w:t>4</w:t>
+              <w:t>6</w:t>
             </w:r>
             <w:r>
               <w:rPr>
@@ -1332,7 +1473,7 @@
               <w:lang w:val="en-US"/>
             </w:rPr>
           </w:pPr>
-          <w:hyperlink w:anchor="_Toc21352852" w:history="1">
+          <w:hyperlink w:anchor="_Toc21426929" w:history="1">
             <w:r>
               <w:rPr>
                 <w:rStyle w:val="Hyperlink"/>
@@ -1359,7 +1500,7 @@
                 <w:noProof/>
                 <w:webHidden/>
               </w:rPr>
-              <w:instrText xml:space="preserve"> PAGEREF _Toc21352852 \h </w:instrText>
+              <w:instrText xml:space="preserve"> PAGEREF _Toc21426929 \h </w:instrText>
             </w:r>
             <w:r>
               <w:rPr>
@@ -1379,7 +1520,7 @@
                 <w:noProof/>
                 <w:webHidden/>
               </w:rPr>
-              <w:t>5</w:t>
+              <w:t>7</w:t>
             </w:r>
             <w:r>
               <w:rPr>
@@ -1402,7 +1543,7 @@
               <w:lang w:val="en-US"/>
             </w:rPr>
           </w:pPr>
-          <w:hyperlink w:anchor="_Toc21352853" w:history="1">
+          <w:hyperlink w:anchor="_Toc21426930" w:history="1">
             <w:r>
               <w:rPr>
                 <w:rStyle w:val="Hyperlink"/>
@@ -1429,7 +1570,7 @@
                 <w:noProof/>
                 <w:webHidden/>
               </w:rPr>
-              <w:instrText xml:space="preserve"> PAGEREF _Toc21352853 \h </w:instrText>
+              <w:instrText xml:space="preserve"> PAGEREF _Toc21426930 \h </w:instrText>
             </w:r>
             <w:r>
               <w:rPr>
@@ -1449,7 +1590,7 @@
                 <w:noProof/>
                 <w:webHidden/>
               </w:rPr>
-              <w:t>6</w:t>
+              <w:t>8</w:t>
             </w:r>
             <w:r>
               <w:rPr>
@@ -1472,7 +1613,7 @@
               <w:lang w:val="en-US"/>
             </w:rPr>
           </w:pPr>
-          <w:hyperlink w:anchor="_Toc21352854" w:history="1">
+          <w:hyperlink w:anchor="_Toc21426931" w:history="1">
             <w:r>
               <w:rPr>
                 <w:rStyle w:val="Hyperlink"/>
@@ -1499,7 +1640,7 @@
                 <w:noProof/>
                 <w:webHidden/>
               </w:rPr>
-              <w:instrText xml:space="preserve"> PAGEREF _Toc21352854 \h </w:instrText>
+              <w:instrText xml:space="preserve"> PAGEREF _Toc21426931 \h </w:instrText>
             </w:r>
             <w:r>
               <w:rPr>
@@ -1519,7 +1660,7 @@
                 <w:noProof/>
                 <w:webHidden/>
               </w:rPr>
-              <w:t>7</w:t>
+              <w:t>9</w:t>
             </w:r>
             <w:r>
               <w:rPr>
@@ -1542,7 +1683,7 @@
               <w:lang w:val="en-US"/>
             </w:rPr>
           </w:pPr>
-          <w:hyperlink w:anchor="_Toc21352855" w:history="1">
+          <w:hyperlink w:anchor="_Toc21426932" w:history="1">
             <w:r>
               <w:rPr>
                 <w:rStyle w:val="Hyperlink"/>
@@ -1569,7 +1710,7 @@
                 <w:noProof/>
                 <w:webHidden/>
               </w:rPr>
-              <w:instrText xml:space="preserve"> PAGEREF _Toc21352855 \h </w:instrText>
+              <w:instrText xml:space="preserve"> PAGEREF _Toc21426932 \h </w:instrText>
             </w:r>
             <w:r>
               <w:rPr>
@@ -1589,7 +1730,7 @@
                 <w:noProof/>
                 <w:webHidden/>
               </w:rPr>
-              <w:t>8</w:t>
+              <w:t>10</w:t>
             </w:r>
             <w:r>
               <w:rPr>
@@ -1612,7 +1753,7 @@
               <w:lang w:val="en-US"/>
             </w:rPr>
           </w:pPr>
-          <w:hyperlink w:anchor="_Toc21352856" w:history="1">
+          <w:hyperlink w:anchor="_Toc21426933" w:history="1">
             <w:r>
               <w:rPr>
                 <w:rStyle w:val="Hyperlink"/>
@@ -1639,7 +1780,7 @@
                 <w:noProof/>
                 <w:webHidden/>
               </w:rPr>
-              <w:instrText xml:space="preserve"> PAGEREF _Toc21352856 \h </w:instrText>
+              <w:instrText xml:space="preserve"> PAGEREF _Toc21426933 \h </w:instrText>
             </w:r>
             <w:r>
               <w:rPr>
@@ -1659,7 +1800,7 @@
                 <w:noProof/>
                 <w:webHidden/>
               </w:rPr>
-              <w:t>9</w:t>
+              <w:t>11</w:t>
             </w:r>
             <w:r>
               <w:rPr>
@@ -1682,7 +1823,7 @@
               <w:lang w:val="en-US"/>
             </w:rPr>
           </w:pPr>
-          <w:hyperlink w:anchor="_Toc21352857" w:history="1">
+          <w:hyperlink w:anchor="_Toc21426934" w:history="1">
             <w:r>
               <w:rPr>
                 <w:rStyle w:val="Hyperlink"/>
@@ -1709,7 +1850,7 @@
                 <w:noProof/>
                 <w:webHidden/>
               </w:rPr>
-              <w:instrText xml:space="preserve"> PAGEREF _Toc21352857 \h </w:instrText>
+              <w:instrText xml:space="preserve"> PAGEREF _Toc21426934 \h </w:instrText>
             </w:r>
             <w:r>
               <w:rPr>
@@ -1729,7 +1870,7 @@
                 <w:noProof/>
                 <w:webHidden/>
               </w:rPr>
-              <w:t>10</w:t>
+              <w:t>12</w:t>
             </w:r>
             <w:r>
               <w:rPr>
@@ -1752,7 +1893,7 @@
               <w:lang w:val="en-US"/>
             </w:rPr>
           </w:pPr>
-          <w:hyperlink w:anchor="_Toc21352858" w:history="1">
+          <w:hyperlink w:anchor="_Toc21426935" w:history="1">
             <w:r>
               <w:rPr>
                 <w:rStyle w:val="Hyperlink"/>
@@ -1779,7 +1920,7 @@
                 <w:noProof/>
                 <w:webHidden/>
               </w:rPr>
-              <w:instrText xml:space="preserve"> PAGEREF _Toc21352858 \h </w:instrText>
+              <w:instrText xml:space="preserve"> PAGEREF _Toc21426935 \h </w:instrText>
             </w:r>
             <w:r>
               <w:rPr>
@@ -1799,7 +1940,7 @@
                 <w:noProof/>
                 <w:webHidden/>
               </w:rPr>
-              <w:t>11</w:t>
+              <w:t>13</w:t>
             </w:r>
             <w:r>
               <w:rPr>
@@ -1832,7 +1973,7 @@
     <w:p>
       <w:pPr>
         <w:sectPr>
-          <w:footerReference w:type="default" r:id="rId7"/>
+          <w:footerReference w:type="default" r:id="rId8"/>
           <w:pgSz w:w="12240" w:h="15840"/>
           <w:pgMar w:top="1440" w:right="1440" w:bottom="1440" w:left="1440" w:header="720" w:footer="720" w:gutter="0"/>
           <w:pgNumType w:start="1"/>
@@ -1850,9 +1991,8 @@
     <w:p>
       <w:pPr>
         <w:pStyle w:val="Heading1"/>
-        <w:jc w:val="both"/>
-      </w:pPr>
-      <w:bookmarkStart w:id="0" w:name="_Toc21352849"/>
+      </w:pPr>
+      <w:bookmarkStart w:id="0" w:name="_Toc21426924"/>
       <w:r>
         <w:lastRenderedPageBreak/>
         <w:t>1. UVOD</w:t>
@@ -1861,10 +2001,6 @@
     </w:p>
     <w:p/>
     <w:p>
-      <w:pPr>
-        <w:spacing w:after="120"/>
-        <w:jc w:val="both"/>
-      </w:pPr>
       <w:r>
         <w:tab/>
       </w:r>
@@ -1891,10 +2027,6 @@
       </w:r>
     </w:p>
     <w:p>
-      <w:pPr>
-        <w:spacing w:after="120"/>
-        <w:jc w:val="both"/>
-      </w:pPr>
       <w:r>
         <w:tab/>
         <w:t xml:space="preserve">Pod-disciplina na koju se ovaj rad jednim dijelom fokusira jeste </w:t>
@@ -1943,10 +2075,6 @@
       </w:r>
     </w:p>
     <w:p>
-      <w:pPr>
-        <w:spacing w:after="120"/>
-        <w:jc w:val="both"/>
-      </w:pPr>
       <w:r>
         <w:tab/>
         <w:t>U prethod</w:t>
@@ -2016,19 +2144,18 @@
       </w:r>
     </w:p>
     <w:p>
-      <w:pPr>
-        <w:spacing w:after="120"/>
-        <w:jc w:val="both"/>
-      </w:pPr>
       <w:r>
         <w:tab/>
         <w:t>Predmet ovog rada, kao što se može zaključiti iz samoga naziva rada, jeste implementacija algoritma za detekciju pomjeraja objekta u videu i optimizacija istog za platformu koja je bazirana na TMS320C66x procesorskoj arhitekturi</w:t>
       </w:r>
       <w:r>
-        <w:t xml:space="preserve">. U drugom poglavlju rada dat je pregled pravca računarske tehnike koji se naziva računarski vid i kratak pregled pod-disciplina kojima se računarski vid bavi. Kao jedna od pod-disciplina kojom se računarski vid bavi jeste detekcija pomjeraja objekta u videu i ona je opisana u trećem po redu poglavlju, gdje se u prvi plan stavlja metoda detekcije zasnovana na estimaciji pokreta uparivanjem blokova između susjednih frejmova video zapisa. Navedeni metod je zansnovan na više različitih metoda pretrage tokom </w:t>
+        <w:t xml:space="preserve">. U drugom poglavlju rada dat je pregled pravca računarske tehnike koji se naziva računarski vid i kratak pregled pod-disciplina kojima se računarski vid bavi. Kao jedna od pod-disciplina kojom se računarski vid bavi jeste detekcija pomjeraja objekta u videu i ona je opisana u trećem po redu poglavlju, gdje se u prvi plan stavlja metoda detekcije zasnovana na estimaciji pokreta uparivanjem blokova između susjednih </w:t>
       </w:r>
       <w:r>
         <w:lastRenderedPageBreak/>
+        <w:t xml:space="preserve">frejmova video zapisa. Navedeni metod je zansnovan na više različitih metoda pretrage tokom </w:t>
+      </w:r>
+      <w:r>
         <w:t>uparivanja bloko</w:t>
       </w:r>
       <w:r>
@@ -2112,7 +2239,6 @@
     </w:p>
     <w:p>
       <w:pPr>
-        <w:jc w:val="both"/>
         <w:rPr>
           <w:sz w:val="40"/>
           <w:szCs w:val="40"/>
@@ -2128,53 +2254,1388 @@
     <w:p>
       <w:pPr>
         <w:pStyle w:val="Heading1"/>
-        <w:jc w:val="both"/>
-      </w:pPr>
-      <w:bookmarkStart w:id="1" w:name="_Toc21352850"/>
+      </w:pPr>
+      <w:bookmarkStart w:id="1" w:name="_Toc21426925"/>
       <w:r>
         <w:lastRenderedPageBreak/>
-        <w:t>2. KOMPJUTERSKI VID</w:t>
+        <w:t xml:space="preserve">2. </w:t>
+      </w:r>
+      <w:r>
+        <w:t>RAČUNARSKI</w:t>
+      </w:r>
+      <w:r>
+        <w:t xml:space="preserve"> VID</w:t>
       </w:r>
       <w:bookmarkEnd w:id="1"/>
     </w:p>
     <w:p/>
     <w:p>
       <w:pPr>
-        <w:rPr>
-          <w:sz w:val="40"/>
-          <w:szCs w:val="40"/>
-        </w:rPr>
-      </w:pPr>
-      <w:r>
+        <w:ind w:firstLine="720"/>
+        <w:rPr>
+          <w:lang w:val="sr-Latn-RS"/>
+        </w:rPr>
+      </w:pPr>
+      <w:r>
+        <w:t>Sam pojam detekcije pomjeraja objekta na videu ne bi se istra</w:t>
+      </w:r>
+      <w:r>
+        <w:rPr>
+          <w:lang w:val="sr-Latn-RS"/>
+        </w:rPr>
+        <w:t xml:space="preserve">živao da naučnici u sedamdesetim godinama prošlog vijeka  nisu pokazali određen nivo interesovanja u polju </w:t>
+      </w:r>
+      <w:r>
+        <w:rPr>
+          <w:lang w:val="sr-Latn-RS"/>
+        </w:rPr>
+        <w:t>računarskog</w:t>
+      </w:r>
+      <w:r>
+        <w:rPr>
+          <w:lang w:val="sr-Latn-RS"/>
+        </w:rPr>
+        <w:t xml:space="preserve"> vida. Ljudska bića svakodnevno opažaju trodimenzion</w:t>
+      </w:r>
+      <w:r>
+        <w:rPr>
+          <w:lang w:val="sr-Latn-RS"/>
+        </w:rPr>
+        <w:t>aln</w:t>
+      </w:r>
+      <w:r>
+        <w:rPr>
+          <w:lang w:val="sr-Latn-RS"/>
+        </w:rPr>
+        <w:t>u strukturu svijeta oko sebe i to rade sa velikom lakoćom. Ljudi bez ikakvih problema mogu da zaključe kakvog je neki predmet obilika, koliko se ljudi nalazi na fotografiji, pa čak i kojega  pola i koje starosti su ti ljudi sa fotografije.Perceptivni psiholozi proveli su decenije pokušavajući da shvate kako vizuelni sistem</w:t>
+      </w:r>
+      <w:r>
+        <w:rPr>
+          <w:lang w:val="sr-Latn-RS"/>
+        </w:rPr>
+        <w:t xml:space="preserve"> kod čovjeka</w:t>
+      </w:r>
+      <w:r>
+        <w:rPr>
+          <w:lang w:val="sr-Latn-RS"/>
+        </w:rPr>
+        <w:t xml:space="preserve"> funkcioniše</w:t>
+      </w:r>
+      <w:r>
+        <w:rPr>
+          <w:lang w:val="sr-Latn-RS"/>
+        </w:rPr>
+        <w:t xml:space="preserve"> i iako su uspjeli da shvate neke od osnonih principa, kompletan način funkcionisanja vizuelnog sistema čovjeka i danas ostaje misterija [1]. </w:t>
+      </w:r>
+    </w:p>
+    <w:p>
+      <w:pPr>
+        <w:rPr>
+          <w:lang w:val="sr-Latn-RS"/>
+        </w:rPr>
+      </w:pPr>
+      <w:r>
+        <w:rPr>
+          <w:lang w:val="sr-Latn-RS"/>
+        </w:rPr>
         <w:tab/>
-      </w:r>
-      <w:bookmarkStart w:id="2" w:name="_GoBack"/>
+        <w:t>Naučnici u polju računarskog vida razvili su računarske metode za rekonstruisanje trodimenzionalnog oblika objekata sa slika na osnovu dovoljno velikog broja slika istog objekta iz različitih uglova posmatranja. Danas je moguće i pratiti kretanje objekata iza kojih se nalaze kompleksne pozadine. Moguće je čak i odrediti koje se osobe nalaze na fotografiji tako što se koriste kombinacije metoda za detekciju i prepoznavanje lica, odjeće i kose. Međutim, bez obzira na sva ova tehnološka dostignuća današnjice, i dalje je nezamslivo da računar analizira i interpretira fotografiju na nivou dvogodišnjeg djeteta</w:t>
+      </w:r>
+      <w:r>
+        <w:rPr>
+          <w:lang w:val="sr-Latn-RS"/>
+        </w:rPr>
+        <w:t xml:space="preserve"> [1]</w:t>
+      </w:r>
+      <w:r>
+        <w:rPr>
+          <w:lang w:val="sr-Latn-RS"/>
+        </w:rPr>
+        <w:t>.</w:t>
+      </w:r>
+    </w:p>
+    <w:p>
+      <w:pPr>
+        <w:rPr>
+          <w:lang w:val="sr-Latn-RS"/>
+        </w:rPr>
+      </w:pPr>
+      <w:r>
+        <w:rPr>
+          <w:lang w:val="sr-Latn-RS"/>
+        </w:rPr>
+        <w:t xml:space="preserve"> </w:t>
+      </w:r>
+      <w:r>
+        <w:rPr>
+          <w:lang w:val="sr-Latn-RS"/>
+        </w:rPr>
+        <w:tab/>
+      </w:r>
+      <w:r>
+        <w:rPr>
+          <w:lang w:val="sr-Latn-RS"/>
+        </w:rPr>
+        <w:t>Postavlja se pitanje zašto je računarski vid toliko komplkesan domen i težak za razumijevanje</w:t>
+      </w:r>
+      <w:r>
+        <w:rPr>
+          <w:lang w:val="sr-Latn-RS"/>
+        </w:rPr>
+        <w:t xml:space="preserve">? Odgovor proizilazi iz činjenice da je vid „inverzan“ problem, što znači da je potrebno odrediti neke nepoznate varijable, a na raspolaganju su nam informacije koje nisu dovoljne da se te varijable odrede sa lakoćom. </w:t>
+      </w:r>
+      <w:r>
+        <w:rPr>
+          <w:i/>
+          <w:lang w:val="sr-Latn-RS"/>
+        </w:rPr>
+        <w:t xml:space="preserve">Forward </w:t>
+      </w:r>
+      <w:r>
+        <w:rPr>
+          <w:lang w:val="sr-Latn-RS"/>
+        </w:rPr>
+        <w:t>modeli koji se korsite u polju računarskog vida potiču iz računarske grafike i fizike, polja koja modeluju kako se objekat kreće, kako se svjetlost prelama, odbija od reflektivne površine i na kraju projektuje na r</w:t>
+      </w:r>
+      <w:r>
+        <w:rPr>
+          <w:lang w:val="sr-Latn-RS"/>
+        </w:rPr>
+        <w:t>avne ili zakri</w:t>
+      </w:r>
+      <w:r>
+        <w:rPr>
+          <w:lang w:val="sr-Latn-RS"/>
+        </w:rPr>
+        <w:t xml:space="preserve">vljene površine. </w:t>
+      </w:r>
+      <w:r>
+        <w:rPr>
+          <w:lang w:val="sr-Latn-RS"/>
+        </w:rPr>
+        <w:t>Sa druge strane u računarskom vidu isto tako pokušava se raditi obrnuta procedura, gdje se na osnovu jedne ili više fotografija dobijaju informacije kao što su oblik, osvjetljenost, distribucija boja na objektima, kao i način i pravac kretanja objekata sa fotografije ili videa</w:t>
+      </w:r>
+      <w:r>
+        <w:rPr>
+          <w:lang w:val="sr-Latn-RS"/>
+        </w:rPr>
+        <w:t xml:space="preserve"> [1]</w:t>
+      </w:r>
+      <w:r>
+        <w:rPr>
+          <w:lang w:val="sr-Latn-RS"/>
+        </w:rPr>
+        <w:t>.</w:t>
+      </w:r>
+      <w:r>
+        <w:rPr>
+          <w:lang w:val="sr-Latn-RS"/>
+        </w:rPr>
+        <w:t xml:space="preserve"> </w:t>
+      </w:r>
+    </w:p>
+    <w:tbl>
+      <w:tblPr>
+        <w:tblStyle w:val="TableGrid"/>
+        <w:tblW w:w="0" w:type="auto"/>
+        <w:tblBorders>
+          <w:top w:val="none" w:sz="0" w:space="0" w:color="auto"/>
+          <w:left w:val="none" w:sz="0" w:space="0" w:color="auto"/>
+          <w:bottom w:val="none" w:sz="0" w:space="0" w:color="auto"/>
+          <w:right w:val="none" w:sz="0" w:space="0" w:color="auto"/>
+          <w:insideH w:val="none" w:sz="0" w:space="0" w:color="auto"/>
+          <w:insideV w:val="none" w:sz="0" w:space="0" w:color="auto"/>
+        </w:tblBorders>
+        <w:tblLook w:val="04A0" w:firstRow="1" w:lastRow="0" w:firstColumn="1" w:lastColumn="0" w:noHBand="0" w:noVBand="1"/>
+      </w:tblPr>
+      <w:tblGrid>
+        <w:gridCol w:w="4665"/>
+        <w:gridCol w:w="4695"/>
+      </w:tblGrid>
+      <w:tr>
+        <w:tc>
+          <w:tcPr>
+            <w:tcW w:w="4675" w:type="dxa"/>
+          </w:tcPr>
+          <w:p>
+            <w:pPr>
+              <w:rPr>
+                <w:lang w:val="sr-Latn-RS"/>
+              </w:rPr>
+            </w:pPr>
+            <w:r>
+              <w:rPr>
+                <w:noProof/>
+                <w:lang w:val="en-US"/>
+              </w:rPr>
+              <w:drawing>
+                <wp:inline distT="0" distB="0" distL="0" distR="0" wp14:anchorId="252AB342" wp14:editId="722BB168">
+                  <wp:extent cx="2838450" cy="2135934"/>
+                  <wp:effectExtent l="0" t="0" r="0" b="0"/>
+                  <wp:docPr id="1" name="Picture 1"/>
+                  <wp:cNvGraphicFramePr>
+                    <a:graphicFrameLocks xmlns:a="http://schemas.openxmlformats.org/drawingml/2006/main" noChangeAspect="1"/>
+                  </wp:cNvGraphicFramePr>
+                  <a:graphic xmlns:a="http://schemas.openxmlformats.org/drawingml/2006/main">
+                    <a:graphicData uri="http://schemas.openxmlformats.org/drawingml/2006/picture">
+                      <pic:pic xmlns:pic="http://schemas.openxmlformats.org/drawingml/2006/picture">
+                        <pic:nvPicPr>
+                          <pic:cNvPr id="1" name=""/>
+                          <pic:cNvPicPr/>
+                        </pic:nvPicPr>
+                        <pic:blipFill>
+                          <a:blip r:embed="rId9"/>
+                          <a:stretch>
+                            <a:fillRect/>
+                          </a:stretch>
+                        </pic:blipFill>
+                        <pic:spPr>
+                          <a:xfrm>
+                            <a:off x="0" y="0"/>
+                            <a:ext cx="2851494" cy="2145750"/>
+                          </a:xfrm>
+                          <a:prstGeom prst="rect">
+                            <a:avLst/>
+                          </a:prstGeom>
+                        </pic:spPr>
+                      </pic:pic>
+                    </a:graphicData>
+                  </a:graphic>
+                </wp:inline>
+              </w:drawing>
+            </w:r>
+          </w:p>
+        </w:tc>
+        <w:tc>
+          <w:tcPr>
+            <w:tcW w:w="4675" w:type="dxa"/>
+          </w:tcPr>
+          <w:p>
+            <w:pPr>
+              <w:rPr>
+                <w:lang w:val="sr-Latn-RS"/>
+              </w:rPr>
+            </w:pPr>
+            <w:r>
+              <w:rPr>
+                <w:noProof/>
+                <w:lang w:val="en-US"/>
+              </w:rPr>
+              <w:drawing>
+                <wp:inline distT="0" distB="0" distL="0" distR="0" wp14:anchorId="1141D919" wp14:editId="2632405E">
+                  <wp:extent cx="2857500" cy="2131107"/>
+                  <wp:effectExtent l="0" t="0" r="0" b="2540"/>
+                  <wp:docPr id="2" name="Picture 2"/>
+                  <wp:cNvGraphicFramePr>
+                    <a:graphicFrameLocks xmlns:a="http://schemas.openxmlformats.org/drawingml/2006/main" noChangeAspect="1"/>
+                  </wp:cNvGraphicFramePr>
+                  <a:graphic xmlns:a="http://schemas.openxmlformats.org/drawingml/2006/main">
+                    <a:graphicData uri="http://schemas.openxmlformats.org/drawingml/2006/picture">
+                      <pic:pic xmlns:pic="http://schemas.openxmlformats.org/drawingml/2006/picture">
+                        <pic:nvPicPr>
+                          <pic:cNvPr id="0" name="Picture 1"/>
+                          <pic:cNvPicPr>
+                            <a:picLocks noChangeAspect="1" noChangeArrowheads="1"/>
+                          </pic:cNvPicPr>
+                        </pic:nvPicPr>
+                        <pic:blipFill>
+                          <a:blip r:embed="rId10">
+                            <a:extLst>
+                              <a:ext uri="{28A0092B-C50C-407E-A947-70E740481C1C}">
+                                <a14:useLocalDpi xmlns:a14="http://schemas.microsoft.com/office/drawing/2010/main" val="0"/>
+                              </a:ext>
+                            </a:extLst>
+                          </a:blip>
+                          <a:srcRect/>
+                          <a:stretch>
+                            <a:fillRect/>
+                          </a:stretch>
+                        </pic:blipFill>
+                        <pic:spPr bwMode="auto">
+                          <a:xfrm>
+                            <a:off x="0" y="0"/>
+                            <a:ext cx="2882662" cy="2149872"/>
+                          </a:xfrm>
+                          <a:prstGeom prst="rect">
+                            <a:avLst/>
+                          </a:prstGeom>
+                          <a:noFill/>
+                          <a:ln>
+                            <a:noFill/>
+                          </a:ln>
+                        </pic:spPr>
+                      </pic:pic>
+                    </a:graphicData>
+                  </a:graphic>
+                </wp:inline>
+              </w:drawing>
+            </w:r>
+          </w:p>
+        </w:tc>
+      </w:tr>
+      <w:tr>
+        <w:tc>
+          <w:tcPr>
+            <w:tcW w:w="4675" w:type="dxa"/>
+          </w:tcPr>
+          <w:p>
+            <w:pPr>
+              <w:jc w:val="center"/>
+              <w:rPr>
+                <w:lang w:val="sr-Latn-RS"/>
+              </w:rPr>
+            </w:pPr>
+            <w:r>
+              <w:rPr>
+                <w:lang w:val="sr-Latn-RS"/>
+              </w:rPr>
+              <w:t>Slika 2.1 – Algoritam za praćenje kretanja osobe sa kompleksnom pozadinom</w:t>
+            </w:r>
+          </w:p>
+        </w:tc>
+        <w:tc>
+          <w:tcPr>
+            <w:tcW w:w="4675" w:type="dxa"/>
+          </w:tcPr>
+          <w:p>
+            <w:pPr>
+              <w:jc w:val="center"/>
+              <w:rPr>
+                <w:lang w:val="sr-Latn-RS"/>
+              </w:rPr>
+            </w:pPr>
+            <w:r>
+              <w:rPr>
+                <w:lang w:val="sr-Latn-RS"/>
+              </w:rPr>
+              <w:t xml:space="preserve">Slika 2.2 – Kombinacija algoritama za detekciju lica i odjeće </w:t>
+            </w:r>
+          </w:p>
+        </w:tc>
+      </w:tr>
+    </w:tbl>
+    <w:p>
+      <w:pPr>
+        <w:rPr>
+          <w:sz w:val="32"/>
+          <w:szCs w:val="32"/>
+          <w:lang w:val="sr-Latn-RS"/>
+        </w:rPr>
+      </w:pPr>
+      <w:r>
+        <w:rPr>
+          <w:lang w:val="sr-Latn-RS"/>
+        </w:rPr>
+        <w:br w:type="page"/>
+      </w:r>
+    </w:p>
+    <w:p>
+      <w:pPr>
+        <w:pStyle w:val="Heading2"/>
+        <w:rPr>
+          <w:lang w:val="sr-Latn-RS"/>
+        </w:rPr>
+      </w:pPr>
+      <w:bookmarkStart w:id="2" w:name="_Toc21426926"/>
+      <w:r>
+        <w:rPr>
+          <w:lang w:val="sr-Latn-RS"/>
+        </w:rPr>
+        <w:lastRenderedPageBreak/>
+        <w:t>2.1 Istorija</w:t>
+      </w:r>
       <w:bookmarkEnd w:id="2"/>
-      <w:r>
+    </w:p>
+    <w:p>
+      <w:pPr>
+        <w:rPr>
+          <w:lang w:val="sr-Latn-RS"/>
+        </w:rPr>
+      </w:pPr>
+      <w:r>
+        <w:rPr>
+          <w:lang w:val="sr-Latn-RS"/>
+        </w:rPr>
+        <w:tab/>
+      </w:r>
+      <w:r>
+        <w:rPr>
+          <w:lang w:val="sr-Latn-RS"/>
+        </w:rPr>
+        <w:t>Ideja da</w:t>
+      </w:r>
+      <w:r>
+        <w:rPr>
+          <w:lang w:val="sr-Latn-RS"/>
+        </w:rPr>
+        <w:t xml:space="preserve"> bi</w:t>
+      </w:r>
+      <w:r>
+        <w:rPr>
+          <w:lang w:val="sr-Latn-RS"/>
+        </w:rPr>
+        <w:t xml:space="preserve"> računarski vid</w:t>
+      </w:r>
+      <w:r>
+        <w:rPr>
+          <w:lang w:val="sr-Latn-RS"/>
+        </w:rPr>
+        <w:t xml:space="preserve"> trebao biti jednostavan potiče još iz ranih dana vještačke inteligencije, kada se vjerovalo da je kognitivni dio inteligencije dosta kompleksniji za shvatanje od perceptualnog dijela. </w:t>
+      </w:r>
+      <w:r>
+        <w:rPr>
+          <w:lang w:val="sr-Latn-RS"/>
+        </w:rPr>
+        <w:t xml:space="preserve">U to vrijeme </w:t>
+      </w:r>
+      <w:r>
+        <w:rPr>
+          <w:lang w:val="sr-Latn-RS"/>
+        </w:rPr>
+        <w:t xml:space="preserve">naučnici vještačke inteligencije i robotike (na institutima kao što su MIT, Stanford i CMU) vjerovali su da će problem vizuelnog </w:t>
+      </w:r>
+      <w:r>
+        <w:rPr>
+          <w:i/>
+          <w:lang w:val="sr-Latn-RS"/>
+        </w:rPr>
+        <w:t xml:space="preserve">inputa </w:t>
+      </w:r>
+      <w:r>
+        <w:rPr>
+          <w:lang w:val="sr-Latn-RS"/>
+        </w:rPr>
+        <w:t>biti samo jednostavan korak na putu do rješavanja nekih mnogo kompleksnijih problema kao što su svhvatanje na visokom nivou (</w:t>
+      </w:r>
+      <w:r>
+        <w:rPr>
+          <w:i/>
+          <w:lang w:val="sr-Latn-RS"/>
+        </w:rPr>
+        <w:t>eng. high-level reasoning</w:t>
+      </w:r>
+      <w:r>
+        <w:rPr>
+          <w:lang w:val="sr-Latn-RS"/>
+        </w:rPr>
+        <w:t>).</w:t>
+      </w:r>
+    </w:p>
+    <w:p>
+      <w:pPr>
+        <w:rPr>
+          <w:lang w:val="sr-Latn-RS"/>
+        </w:rPr>
+      </w:pPr>
+      <w:r>
+        <w:rPr>
+          <w:lang w:val="sr-Latn-RS"/>
+        </w:rPr>
+        <w:tab/>
+      </w:r>
+      <w:r>
+        <w:rPr>
+          <w:lang w:val="sr-Latn-RS"/>
+        </w:rPr>
+        <w:t xml:space="preserve">U posljednjih </w:t>
+      </w:r>
+      <w:r>
+        <w:rPr>
+          <w:lang w:val="sr-Latn-RS"/>
+        </w:rPr>
+        <w:t>četrdeset</w:t>
+      </w:r>
+      <w:r>
+        <w:rPr>
+          <w:lang w:val="sr-Latn-RS"/>
+        </w:rPr>
+        <w:t xml:space="preserve"> godina polje računarskog vida znatno je napredovalo, a kratak istorijski pregled najznačajnijih dostignuća u polju računarskog vida dat je u Tabeli 2.1.</w:t>
+      </w:r>
+    </w:p>
+    <w:p>
+      <w:pPr>
+        <w:rPr>
+          <w:lang w:val="sr-Latn-RS"/>
+        </w:rPr>
+      </w:pPr>
+    </w:p>
+    <w:p>
+      <w:pPr>
+        <w:ind w:firstLine="720"/>
+        <w:jc w:val="center"/>
+        <w:rPr>
+          <w:lang w:val="sr-Latn-RS"/>
+        </w:rPr>
+      </w:pPr>
+      <w:r>
+        <w:rPr>
+          <w:lang w:val="sr-Latn-RS"/>
+        </w:rPr>
+        <w:t>Tabela 2.1 – Istorijski pregled dostignuća u polju računarskog vida</w:t>
+      </w:r>
+      <w:r>
+        <w:rPr>
+          <w:lang w:val="sr-Latn-RS"/>
+        </w:rPr>
+        <w:t xml:space="preserve"> [1]</w:t>
+      </w:r>
+    </w:p>
+    <w:tbl>
+      <w:tblPr>
+        <w:tblStyle w:val="ListTable7Colorful-Accent1"/>
+        <w:tblW w:w="0" w:type="auto"/>
+        <w:tblLook w:val="04A0" w:firstRow="1" w:lastRow="0" w:firstColumn="1" w:lastColumn="0" w:noHBand="0" w:noVBand="1"/>
+      </w:tblPr>
+      <w:tblGrid>
+        <w:gridCol w:w="1975"/>
+        <w:gridCol w:w="7375"/>
+      </w:tblGrid>
+      <w:tr>
+        <w:trPr>
+          <w:cnfStyle w:val="100000000000" w:firstRow="1" w:lastRow="0" w:firstColumn="0" w:lastColumn="0" w:oddVBand="0" w:evenVBand="0" w:oddHBand="0" w:evenHBand="0" w:firstRowFirstColumn="0" w:firstRowLastColumn="0" w:lastRowFirstColumn="0" w:lastRowLastColumn="0"/>
+          <w:trHeight w:val="485"/>
+        </w:trPr>
+        <w:tc>
+          <w:tcPr>
+            <w:cnfStyle w:val="001000000100" w:firstRow="0" w:lastRow="0" w:firstColumn="1" w:lastColumn="0" w:oddVBand="0" w:evenVBand="0" w:oddHBand="0" w:evenHBand="0" w:firstRowFirstColumn="1" w:firstRowLastColumn="0" w:lastRowFirstColumn="0" w:lastRowLastColumn="0"/>
+            <w:tcW w:w="1975" w:type="dxa"/>
+          </w:tcPr>
+          <w:p>
+            <w:pPr>
+              <w:rPr>
+                <w:lang w:val="sr-Latn-RS"/>
+              </w:rPr>
+            </w:pPr>
+            <w:r>
+              <w:rPr>
+                <w:lang w:val="sr-Latn-RS"/>
+              </w:rPr>
+              <w:t>Period</w:t>
+            </w:r>
+          </w:p>
+        </w:tc>
+        <w:tc>
+          <w:tcPr>
+            <w:tcW w:w="7375" w:type="dxa"/>
+          </w:tcPr>
+          <w:p>
+            <w:pPr>
+              <w:cnfStyle w:val="100000000000" w:firstRow="1" w:lastRow="0" w:firstColumn="0" w:lastColumn="0" w:oddVBand="0" w:evenVBand="0" w:oddHBand="0" w:evenHBand="0" w:firstRowFirstColumn="0" w:firstRowLastColumn="0" w:lastRowFirstColumn="0" w:lastRowLastColumn="0"/>
+              <w:rPr>
+                <w:lang w:val="sr-Latn-RS"/>
+              </w:rPr>
+            </w:pPr>
+            <w:r>
+              <w:rPr>
+                <w:lang w:val="sr-Latn-RS"/>
+              </w:rPr>
+              <w:t>Dosignuća</w:t>
+            </w:r>
+          </w:p>
+        </w:tc>
+      </w:tr>
+      <w:tr>
+        <w:trPr>
+          <w:cnfStyle w:val="000000100000" w:firstRow="0" w:lastRow="0" w:firstColumn="0" w:lastColumn="0" w:oddVBand="0" w:evenVBand="0" w:oddHBand="1" w:evenHBand="0" w:firstRowFirstColumn="0" w:firstRowLastColumn="0" w:lastRowFirstColumn="0" w:lastRowLastColumn="0"/>
+          <w:trHeight w:val="350"/>
+        </w:trPr>
+        <w:tc>
+          <w:tcPr>
+            <w:cnfStyle w:val="001000000000" w:firstRow="0" w:lastRow="0" w:firstColumn="1" w:lastColumn="0" w:oddVBand="0" w:evenVBand="0" w:oddHBand="0" w:evenHBand="0" w:firstRowFirstColumn="0" w:firstRowLastColumn="0" w:lastRowFirstColumn="0" w:lastRowLastColumn="0"/>
+            <w:tcW w:w="1975" w:type="dxa"/>
+          </w:tcPr>
+          <w:p>
+            <w:pPr>
+              <w:rPr>
+                <w:lang w:val="sr-Latn-RS"/>
+              </w:rPr>
+            </w:pPr>
+            <w:r>
+              <w:rPr>
+                <w:lang w:val="sr-Latn-RS"/>
+              </w:rPr>
+              <w:t>1970e</w:t>
+            </w:r>
+          </w:p>
+        </w:tc>
+        <w:tc>
+          <w:tcPr>
+            <w:tcW w:w="7375" w:type="dxa"/>
+          </w:tcPr>
+          <w:p>
+            <w:pPr>
+              <w:jc w:val="left"/>
+              <w:cnfStyle w:val="000000100000" w:firstRow="0" w:lastRow="0" w:firstColumn="0" w:lastColumn="0" w:oddVBand="0" w:evenVBand="0" w:oddHBand="1" w:evenHBand="0" w:firstRowFirstColumn="0" w:firstRowLastColumn="0" w:lastRowFirstColumn="0" w:lastRowLastColumn="0"/>
+              <w:rPr>
+                <w:lang w:val="sr-Latn-RS"/>
+              </w:rPr>
+            </w:pPr>
+            <w:r>
+              <w:rPr>
+                <w:lang w:val="sr-Latn-RS"/>
+              </w:rPr>
+              <w:t>Winston (1975) i Hanson i Riesman (1978) objavljuju radove na temu rekonstrukcije trodimenzionalne strukture svijeta na osnovu fotografija;</w:t>
+            </w:r>
+          </w:p>
+          <w:p>
+            <w:pPr>
+              <w:jc w:val="left"/>
+              <w:cnfStyle w:val="000000100000" w:firstRow="0" w:lastRow="0" w:firstColumn="0" w:lastColumn="0" w:oddVBand="0" w:evenVBand="0" w:oddHBand="1" w:evenHBand="0" w:firstRowFirstColumn="0" w:firstRowLastColumn="0" w:lastRowFirstColumn="0" w:lastRowLastColumn="0"/>
+              <w:rPr>
+                <w:lang w:val="sr-Latn-RS"/>
+              </w:rPr>
+            </w:pPr>
+            <w:r>
+              <w:rPr>
+                <w:lang w:val="sr-Latn-RS"/>
+              </w:rPr>
+              <w:t>Huffman (1971), Clowes (1971), Waltz (1975) objavljuju radove na temu razvoja algoritama za linearno labeliranje</w:t>
+            </w:r>
+          </w:p>
+          <w:p>
+            <w:pPr>
+              <w:jc w:val="left"/>
+              <w:cnfStyle w:val="000000100000" w:firstRow="0" w:lastRow="0" w:firstColumn="0" w:lastColumn="0" w:oddVBand="0" w:evenVBand="0" w:oddHBand="1" w:evenHBand="0" w:firstRowFirstColumn="0" w:firstRowLastColumn="0" w:lastRowFirstColumn="0" w:lastRowLastColumn="0"/>
+              <w:rPr>
+                <w:lang w:val="sr-Latn-RS"/>
+              </w:rPr>
+            </w:pPr>
+          </w:p>
+        </w:tc>
+      </w:tr>
+      <w:tr>
+        <w:trPr>
+          <w:trHeight w:val="350"/>
+        </w:trPr>
+        <w:tc>
+          <w:tcPr>
+            <w:cnfStyle w:val="001000000000" w:firstRow="0" w:lastRow="0" w:firstColumn="1" w:lastColumn="0" w:oddVBand="0" w:evenVBand="0" w:oddHBand="0" w:evenHBand="0" w:firstRowFirstColumn="0" w:firstRowLastColumn="0" w:lastRowFirstColumn="0" w:lastRowLastColumn="0"/>
+            <w:tcW w:w="1975" w:type="dxa"/>
+          </w:tcPr>
+          <w:p>
+            <w:pPr>
+              <w:rPr>
+                <w:lang w:val="sr-Latn-RS"/>
+              </w:rPr>
+            </w:pPr>
+            <w:r>
+              <w:rPr>
+                <w:lang w:val="sr-Latn-RS"/>
+              </w:rPr>
+              <w:t>1980e</w:t>
+            </w:r>
+          </w:p>
+        </w:tc>
+        <w:tc>
+          <w:tcPr>
+            <w:tcW w:w="7375" w:type="dxa"/>
+          </w:tcPr>
+          <w:p>
+            <w:pPr>
+              <w:jc w:val="left"/>
+              <w:cnfStyle w:val="000000000000" w:firstRow="0" w:lastRow="0" w:firstColumn="0" w:lastColumn="0" w:oddVBand="0" w:evenVBand="0" w:oddHBand="0" w:evenHBand="0" w:firstRowFirstColumn="0" w:firstRowLastColumn="0" w:lastRowFirstColumn="0" w:lastRowLastColumn="0"/>
+              <w:rPr>
+                <w:lang w:val="sr-Latn-RS"/>
+              </w:rPr>
+            </w:pPr>
+            <w:r>
+              <w:rPr>
+                <w:lang w:val="sr-Latn-RS"/>
+              </w:rPr>
+              <w:t>Canny (1986), Nalwa i Binford (1986) objavljuju radove o detekciji ivica i kontura;</w:t>
+            </w:r>
+            <w:r>
+              <w:rPr>
+                <w:lang w:val="sr-Latn-RS"/>
+              </w:rPr>
+              <w:t xml:space="preserve"> </w:t>
+            </w:r>
+          </w:p>
+          <w:p>
+            <w:pPr>
+              <w:jc w:val="left"/>
+              <w:cnfStyle w:val="000000000000" w:firstRow="0" w:lastRow="0" w:firstColumn="0" w:lastColumn="0" w:oddVBand="0" w:evenVBand="0" w:oddHBand="0" w:evenHBand="0" w:firstRowFirstColumn="0" w:firstRowLastColumn="0" w:lastRowFirstColumn="0" w:lastRowLastColumn="0"/>
+              <w:rPr>
+                <w:lang w:val="sr-Latn-RS"/>
+              </w:rPr>
+            </w:pPr>
+            <w:r>
+              <w:rPr>
+                <w:lang w:val="sr-Latn-RS"/>
+              </w:rPr>
+              <w:t>Procesiranje trodimenzoinalnih podataka (</w:t>
+            </w:r>
+            <w:r>
+              <w:rPr>
+                <w:i/>
+                <w:lang w:val="sr-Latn-RS"/>
+              </w:rPr>
+              <w:t>eng. Three dimensional data processing</w:t>
+            </w:r>
+            <w:r>
+              <w:rPr>
+                <w:lang w:val="sr-Latn-RS"/>
+              </w:rPr>
+              <w:t xml:space="preserve">), uključuje pribavljanje, </w:t>
+            </w:r>
+            <w:r>
+              <w:rPr>
+                <w:lang w:val="sr-Latn-RS"/>
+              </w:rPr>
+              <w:t>spajanje, modelovanje i prepoznavnaje,</w:t>
+            </w:r>
+            <w:r>
+              <w:rPr>
+                <w:lang w:val="sr-Latn-RS"/>
+              </w:rPr>
+              <w:t xml:space="preserve"> aktivno se istražuje tokom osamdesetih godina i </w:t>
+            </w:r>
+            <w:r>
+              <w:rPr>
+                <w:lang w:val="sr-Latn-RS"/>
+              </w:rPr>
+              <w:t>obrađeno je u radovina koje objavljuju Besl i Jain (1985), Faugeras i Hebert (1987)i mnogi drugi;</w:t>
+            </w:r>
+          </w:p>
+          <w:p>
+            <w:pPr>
+              <w:jc w:val="left"/>
+              <w:cnfStyle w:val="000000000000" w:firstRow="0" w:lastRow="0" w:firstColumn="0" w:lastColumn="0" w:oddVBand="0" w:evenVBand="0" w:oddHBand="0" w:evenHBand="0" w:firstRowFirstColumn="0" w:firstRowLastColumn="0" w:lastRowFirstColumn="0" w:lastRowLastColumn="0"/>
+              <w:rPr>
+                <w:lang w:val="sr-Latn-RS"/>
+              </w:rPr>
+            </w:pPr>
+          </w:p>
+        </w:tc>
+      </w:tr>
+      <w:tr>
+        <w:trPr>
+          <w:cnfStyle w:val="000000100000" w:firstRow="0" w:lastRow="0" w:firstColumn="0" w:lastColumn="0" w:oddVBand="0" w:evenVBand="0" w:oddHBand="1" w:evenHBand="0" w:firstRowFirstColumn="0" w:firstRowLastColumn="0" w:lastRowFirstColumn="0" w:lastRowLastColumn="0"/>
+          <w:trHeight w:val="350"/>
+        </w:trPr>
+        <w:tc>
+          <w:tcPr>
+            <w:cnfStyle w:val="001000000000" w:firstRow="0" w:lastRow="0" w:firstColumn="1" w:lastColumn="0" w:oddVBand="0" w:evenVBand="0" w:oddHBand="0" w:evenHBand="0" w:firstRowFirstColumn="0" w:firstRowLastColumn="0" w:lastRowFirstColumn="0" w:lastRowLastColumn="0"/>
+            <w:tcW w:w="1975" w:type="dxa"/>
+          </w:tcPr>
+          <w:p>
+            <w:pPr>
+              <w:rPr>
+                <w:lang w:val="sr-Latn-RS"/>
+              </w:rPr>
+            </w:pPr>
+            <w:r>
+              <w:rPr>
+                <w:lang w:val="sr-Latn-RS"/>
+              </w:rPr>
+              <w:t>1990e</w:t>
+            </w:r>
+          </w:p>
+        </w:tc>
+        <w:tc>
+          <w:tcPr>
+            <w:tcW w:w="7375" w:type="dxa"/>
+          </w:tcPr>
+          <w:p>
+            <w:pPr>
+              <w:jc w:val="left"/>
+              <w:cnfStyle w:val="000000100000" w:firstRow="0" w:lastRow="0" w:firstColumn="0" w:lastColumn="0" w:oddVBand="0" w:evenVBand="0" w:oddHBand="1" w:evenHBand="0" w:firstRowFirstColumn="0" w:firstRowLastColumn="0" w:lastRowFirstColumn="0" w:lastRowLastColumn="0"/>
+              <w:rPr>
+                <w:lang w:val="sr-Latn-RS"/>
+              </w:rPr>
+            </w:pPr>
+            <w:r>
+              <w:rPr>
+                <w:lang w:val="sr-Latn-RS"/>
+              </w:rPr>
+              <w:t>Metode optičkog toka (</w:t>
+            </w:r>
+            <w:r>
+              <w:rPr>
+                <w:i/>
+                <w:lang w:val="sr-Latn-RS"/>
+              </w:rPr>
+              <w:t>eng. Optical Flow</w:t>
+            </w:r>
+            <w:r>
+              <w:rPr>
+                <w:lang w:val="sr-Latn-RS"/>
+              </w:rPr>
+              <w:t>) nastavljaju da se obrađuju u radovima koje objavljuju Nagel i Enkelmann (1986)</w:t>
+            </w:r>
+            <w:r>
+              <w:rPr>
+                <w:lang w:val="sr-Latn-RS"/>
+              </w:rPr>
+              <w:t>;</w:t>
+            </w:r>
+          </w:p>
+          <w:p>
+            <w:pPr>
+              <w:jc w:val="left"/>
+              <w:cnfStyle w:val="000000100000" w:firstRow="0" w:lastRow="0" w:firstColumn="0" w:lastColumn="0" w:oddVBand="0" w:evenVBand="0" w:oddHBand="1" w:evenHBand="0" w:firstRowFirstColumn="0" w:firstRowLastColumn="0" w:lastRowFirstColumn="0" w:lastRowLastColumn="0"/>
+              <w:rPr>
+                <w:lang w:val="sr-Latn-RS"/>
+              </w:rPr>
+            </w:pPr>
+            <w:r>
+              <w:rPr>
+                <w:lang w:val="sr-Latn-RS"/>
+              </w:rPr>
+              <w:t xml:space="preserve">Aktivno se istražuju </w:t>
+            </w:r>
+            <w:r>
+              <w:rPr>
+                <w:i/>
+                <w:lang w:val="sr-Latn-RS"/>
+              </w:rPr>
+              <w:t xml:space="preserve">multi-view stereo </w:t>
+            </w:r>
+            <w:r>
+              <w:rPr>
+                <w:lang w:val="sr-Latn-RS"/>
+              </w:rPr>
+              <w:t>algoritmi u radovima koje objavljuju Seitz i Dyer (1999), kao i Kutulakos i Seitz (2000);</w:t>
+            </w:r>
+          </w:p>
+          <w:p>
+            <w:pPr>
+              <w:jc w:val="left"/>
+              <w:cnfStyle w:val="000000100000" w:firstRow="0" w:lastRow="0" w:firstColumn="0" w:lastColumn="0" w:oddVBand="0" w:evenVBand="0" w:oddHBand="1" w:evenHBand="0" w:firstRowFirstColumn="0" w:firstRowLastColumn="0" w:lastRowFirstColumn="0" w:lastRowLastColumn="0"/>
+              <w:rPr>
+                <w:lang w:val="sr-Latn-RS"/>
+              </w:rPr>
+            </w:pPr>
+            <w:r>
+              <w:rPr>
+                <w:lang w:val="sr-Latn-RS"/>
+              </w:rPr>
+              <w:t>Algoritmi za praćenje (</w:t>
+            </w:r>
+            <w:r>
+              <w:rPr>
+                <w:i/>
+                <w:lang w:val="sr-Latn-RS"/>
+              </w:rPr>
+              <w:t>eng. tracking algorithms</w:t>
+            </w:r>
+            <w:r>
+              <w:rPr>
+                <w:lang w:val="sr-Latn-RS"/>
+              </w:rPr>
+              <w:t>) su se također unaprijedili i obrađeni su u radovima koje objavljuju Kass, Witkin i Terzopoulos (1988), kao i Balke i Isard (1998);</w:t>
+            </w:r>
+          </w:p>
+          <w:p>
+            <w:pPr>
+              <w:jc w:val="left"/>
+              <w:cnfStyle w:val="000000100000" w:firstRow="0" w:lastRow="0" w:firstColumn="0" w:lastColumn="0" w:oddVBand="0" w:evenVBand="0" w:oddHBand="1" w:evenHBand="0" w:firstRowFirstColumn="0" w:firstRowLastColumn="0" w:lastRowFirstColumn="0" w:lastRowLastColumn="0"/>
+              <w:rPr>
+                <w:lang w:val="sr-Latn-RS"/>
+              </w:rPr>
+            </w:pPr>
+          </w:p>
+        </w:tc>
+      </w:tr>
+      <w:tr>
+        <w:trPr>
+          <w:trHeight w:val="2322"/>
+        </w:trPr>
+        <w:tc>
+          <w:tcPr>
+            <w:cnfStyle w:val="001000000000" w:firstRow="0" w:lastRow="0" w:firstColumn="1" w:lastColumn="0" w:oddVBand="0" w:evenVBand="0" w:oddHBand="0" w:evenHBand="0" w:firstRowFirstColumn="0" w:firstRowLastColumn="0" w:lastRowFirstColumn="0" w:lastRowLastColumn="0"/>
+            <w:tcW w:w="1975" w:type="dxa"/>
+          </w:tcPr>
+          <w:p>
+            <w:pPr>
+              <w:rPr>
+                <w:lang w:val="sr-Latn-RS"/>
+              </w:rPr>
+            </w:pPr>
+            <w:r>
+              <w:rPr>
+                <w:lang w:val="sr-Latn-RS"/>
+              </w:rPr>
+              <w:t>2000e</w:t>
+            </w:r>
+          </w:p>
+        </w:tc>
+        <w:tc>
+          <w:tcPr>
+            <w:tcW w:w="7375" w:type="dxa"/>
+          </w:tcPr>
+          <w:p>
+            <w:pPr>
+              <w:cnfStyle w:val="000000000000" w:firstRow="0" w:lastRow="0" w:firstColumn="0" w:lastColumn="0" w:oddVBand="0" w:evenVBand="0" w:oddHBand="0" w:evenHBand="0" w:firstRowFirstColumn="0" w:firstRowLastColumn="0" w:lastRowFirstColumn="0" w:lastRowLastColumn="0"/>
+              <w:rPr>
+                <w:lang w:val="sr-Latn-RS"/>
+              </w:rPr>
+            </w:pPr>
+            <w:r>
+              <w:rPr>
+                <w:lang w:val="sr-Latn-RS"/>
+              </w:rPr>
+              <w:t>Razvijaju se mnogobrojne tehnike koje danas spadaju pod dispilinu koja se naziva komputaciona fotografija (</w:t>
+            </w:r>
+            <w:r>
+              <w:rPr>
+                <w:i/>
+                <w:lang w:val="sr-Latn-RS"/>
+              </w:rPr>
+              <w:t>eng. computational photography</w:t>
+            </w:r>
+            <w:r>
+              <w:rPr>
+                <w:lang w:val="sr-Latn-RS"/>
+              </w:rPr>
+              <w:t>), a u koje spadaju spajanje slika (</w:t>
+            </w:r>
+            <w:r>
+              <w:rPr>
+                <w:i/>
+                <w:lang w:val="sr-Latn-RS"/>
+              </w:rPr>
+              <w:t>eng. image stiching</w:t>
+            </w:r>
+            <w:r>
+              <w:rPr>
+                <w:lang w:val="sr-Latn-RS"/>
+              </w:rPr>
+              <w:t>), fotografije visokog dinamičkog opsega (</w:t>
+            </w:r>
+            <w:r>
+              <w:rPr>
+                <w:i/>
+                <w:lang w:val="sr-Latn-RS"/>
+              </w:rPr>
+              <w:t>eng. HDR – High Dynamic Range</w:t>
+            </w:r>
+            <w:r>
+              <w:rPr>
+                <w:lang w:val="sr-Latn-RS"/>
+              </w:rPr>
+              <w:t>);</w:t>
+            </w:r>
+          </w:p>
+          <w:p>
+            <w:pPr>
+              <w:cnfStyle w:val="000000000000" w:firstRow="0" w:lastRow="0" w:firstColumn="0" w:lastColumn="0" w:oddVBand="0" w:evenVBand="0" w:oddHBand="0" w:evenHBand="0" w:firstRowFirstColumn="0" w:firstRowLastColumn="0" w:lastRowFirstColumn="0" w:lastRowLastColumn="0"/>
+              <w:rPr>
+                <w:lang w:val="sr-Latn-RS"/>
+              </w:rPr>
+            </w:pPr>
+            <w:r>
+              <w:rPr>
+                <w:lang w:val="sr-Latn-RS"/>
+              </w:rPr>
+              <w:t xml:space="preserve">Sinteza tekstura i </w:t>
+            </w:r>
+            <w:r>
+              <w:rPr>
+                <w:i/>
+                <w:lang w:val="sr-Latn-RS"/>
+              </w:rPr>
+              <w:t xml:space="preserve">quilting </w:t>
+            </w:r>
+            <w:r>
+              <w:rPr>
+                <w:lang w:val="sr-Latn-RS"/>
+              </w:rPr>
+              <w:t>obrađeni u radovima koje objavljuju Efros i Freeman (2001), Kwatra, Shodl, Essa (2003);</w:t>
+            </w:r>
+          </w:p>
+          <w:p>
+            <w:pPr>
+              <w:cnfStyle w:val="000000000000" w:firstRow="0" w:lastRow="0" w:firstColumn="0" w:lastColumn="0" w:oddVBand="0" w:evenVBand="0" w:oddHBand="0" w:evenHBand="0" w:firstRowFirstColumn="0" w:firstRowLastColumn="0" w:lastRowFirstColumn="0" w:lastRowLastColumn="0"/>
+              <w:rPr>
+                <w:lang w:val="sr-Latn-RS"/>
+              </w:rPr>
+            </w:pPr>
+            <w:r>
+              <w:rPr>
+                <w:lang w:val="sr-Latn-RS"/>
+              </w:rPr>
+              <w:t>Tehnike proepoznavanja zasnovane na odlikama (</w:t>
+            </w:r>
+            <w:r>
+              <w:rPr>
+                <w:i/>
+                <w:lang w:val="sr-Latn-RS"/>
+              </w:rPr>
+              <w:t>eng. feature based recognition</w:t>
+            </w:r>
+            <w:r>
+              <w:rPr>
+                <w:lang w:val="sr-Latn-RS"/>
+              </w:rPr>
+              <w:t>) obrađene su u radovima Ponce, Hebert i Schmid (2006);</w:t>
+            </w:r>
+          </w:p>
+          <w:p>
+            <w:pPr>
+              <w:cnfStyle w:val="000000000000" w:firstRow="0" w:lastRow="0" w:firstColumn="0" w:lastColumn="0" w:oddVBand="0" w:evenVBand="0" w:oddHBand="0" w:evenHBand="0" w:firstRowFirstColumn="0" w:firstRowLastColumn="0" w:lastRowFirstColumn="0" w:lastRowLastColumn="0"/>
+              <w:rPr>
+                <w:lang w:val="sr-Latn-RS"/>
+              </w:rPr>
+            </w:pPr>
+            <w:r>
+              <w:rPr>
+                <w:lang w:val="sr-Latn-RS"/>
+              </w:rPr>
+              <w:t>Metode računraskog vida bazirane na mašinskom učenju;</w:t>
+            </w:r>
+          </w:p>
+        </w:tc>
+      </w:tr>
+    </w:tbl>
+    <w:p>
+      <w:pPr>
+        <w:rPr>
+          <w:lang w:val="sr-Latn-RS"/>
+        </w:rPr>
+      </w:pPr>
+    </w:p>
+    <w:p>
+      <w:pPr>
+        <w:rPr>
+          <w:sz w:val="32"/>
+          <w:szCs w:val="32"/>
+          <w:lang w:val="sr-Latn-RS"/>
+        </w:rPr>
+      </w:pPr>
+      <w:r>
+        <w:rPr>
+          <w:lang w:val="sr-Latn-RS"/>
+        </w:rPr>
         <w:br w:type="page"/>
       </w:r>
     </w:p>
     <w:p>
       <w:pPr>
+        <w:pStyle w:val="Heading2"/>
+        <w:rPr>
+          <w:lang w:val="sr-Latn-RS"/>
+        </w:rPr>
+      </w:pPr>
+      <w:bookmarkStart w:id="3" w:name="_Toc21426927"/>
+      <w:r>
+        <w:rPr>
+          <w:lang w:val="sr-Latn-RS"/>
+        </w:rPr>
+        <w:lastRenderedPageBreak/>
+        <w:t>2.2 Primjena</w:t>
+      </w:r>
+      <w:bookmarkEnd w:id="3"/>
+    </w:p>
+    <w:p>
+      <w:pPr>
+        <w:ind w:firstLine="720"/>
+        <w:rPr>
+          <w:lang w:val="sr-Latn-RS"/>
+        </w:rPr>
+      </w:pPr>
+      <w:r>
+        <w:rPr>
+          <w:lang w:val="sr-Latn-RS"/>
+        </w:rPr>
+        <w:t xml:space="preserve">Pojam računarskog vida je širok i obuhvata veliki broj pod-disciplina, pa je samim tim i način na koji se znanja iz ove oblasti primjenjuju raznolik. Samo neke od primjena računarskog vida </w:t>
+      </w:r>
+      <w:r>
+        <w:rPr>
+          <w:lang w:val="sr-Latn-RS"/>
+        </w:rPr>
+        <w:t>u današnje vrijeme</w:t>
+      </w:r>
+      <w:r>
+        <w:rPr>
+          <w:lang w:val="sr-Latn-RS"/>
+        </w:rPr>
+        <w:t xml:space="preserve"> jesu:</w:t>
+      </w:r>
+    </w:p>
+    <w:p>
+      <w:pPr>
+        <w:pStyle w:val="ListParagraph"/>
+        <w:numPr>
+          <w:ilvl w:val="0"/>
+          <w:numId w:val="1"/>
+        </w:numPr>
+        <w:rPr>
+          <w:lang w:val="sr-Latn-RS"/>
+        </w:rPr>
+      </w:pPr>
+      <w:r>
+        <w:rPr>
+          <w:lang w:val="sr-Latn-RS"/>
+        </w:rPr>
+        <w:t>Optičko prepoznavanje karaktera (</w:t>
+      </w:r>
+      <w:r>
+        <w:rPr>
+          <w:i/>
+          <w:lang w:val="sr-Latn-RS"/>
+        </w:rPr>
+        <w:t>eng. OCR - Optical character recognition</w:t>
+      </w:r>
+      <w:r>
+        <w:rPr>
+          <w:lang w:val="sr-Latn-RS"/>
+        </w:rPr>
+        <w:t>) – korsiti se za automatsko prepoznavanje registarskih tablica na slikama;</w:t>
+      </w:r>
+    </w:p>
+    <w:p>
+      <w:pPr>
+        <w:pStyle w:val="ListParagraph"/>
+        <w:numPr>
+          <w:ilvl w:val="0"/>
+          <w:numId w:val="1"/>
+        </w:numPr>
+        <w:rPr>
+          <w:lang w:val="sr-Latn-RS"/>
+        </w:rPr>
+      </w:pPr>
+      <w:r>
+        <w:rPr>
+          <w:lang w:val="sr-Latn-RS"/>
+        </w:rPr>
+        <w:t>Inspekcija mašina (</w:t>
+      </w:r>
+      <w:r>
+        <w:rPr>
+          <w:i/>
+          <w:lang w:val="sr-Latn-RS"/>
+        </w:rPr>
+        <w:t>eng. Machine Inspection</w:t>
+      </w:r>
+      <w:r>
+        <w:rPr>
+          <w:lang w:val="sr-Latn-RS"/>
+        </w:rPr>
+        <w:t>) – brza inspekcija dijelova koji se koriste u auto i avio industriji da bi se osigurao maksimalni kvalitet konačnog proizvoda</w:t>
+      </w:r>
+      <w:r>
+        <w:rPr>
+          <w:lang w:val="sr-Latn-RS"/>
+        </w:rPr>
+        <w:t>;</w:t>
+      </w:r>
+    </w:p>
+    <w:p>
+      <w:pPr>
+        <w:pStyle w:val="ListParagraph"/>
+        <w:numPr>
+          <w:ilvl w:val="0"/>
+          <w:numId w:val="1"/>
+        </w:numPr>
+        <w:rPr>
+          <w:lang w:val="sr-Latn-RS"/>
+        </w:rPr>
+      </w:pPr>
+      <w:r>
+        <w:rPr>
+          <w:lang w:val="sr-Latn-RS"/>
+        </w:rPr>
+        <w:t>Izgradnja trodimenzionalnih modela (</w:t>
+      </w:r>
+      <w:r>
+        <w:rPr>
+          <w:i/>
+          <w:lang w:val="sr-Latn-RS"/>
+        </w:rPr>
+        <w:t>eng. 3D Model Building</w:t>
+      </w:r>
+      <w:r>
+        <w:rPr>
+          <w:lang w:val="sr-Latn-RS"/>
+        </w:rPr>
+        <w:t>) – automatizovani sistemi koji generišu trodimenzionalne modele reljefa na osnovu aero fotografija;</w:t>
+      </w:r>
+    </w:p>
+    <w:p>
+      <w:pPr>
+        <w:pStyle w:val="ListParagraph"/>
+        <w:numPr>
+          <w:ilvl w:val="0"/>
+          <w:numId w:val="1"/>
+        </w:numPr>
+        <w:rPr>
+          <w:lang w:val="sr-Latn-RS"/>
+        </w:rPr>
+      </w:pPr>
+      <w:r>
+        <w:rPr>
+          <w:lang w:val="sr-Latn-RS"/>
+        </w:rPr>
+        <w:t>Automotiv sigurnost (</w:t>
+      </w:r>
+      <w:r>
+        <w:rPr>
+          <w:i/>
+          <w:lang w:val="sr-Latn-RS"/>
+        </w:rPr>
+        <w:t>eng. Automotive safety</w:t>
+      </w:r>
+      <w:r>
+        <w:rPr>
+          <w:lang w:val="sr-Latn-RS"/>
+        </w:rPr>
+        <w:t>) – detekcija neočekivanih prepreka kao što su pješaci na ulici u uslovima gdje klasične tehnike vida nisu baš najbolje rješenje;</w:t>
+      </w:r>
+    </w:p>
+    <w:p>
+      <w:pPr>
+        <w:pStyle w:val="ListParagraph"/>
+        <w:numPr>
+          <w:ilvl w:val="0"/>
+          <w:numId w:val="1"/>
+        </w:numPr>
+        <w:rPr>
+          <w:lang w:val="sr-Latn-RS"/>
+        </w:rPr>
+      </w:pPr>
+      <w:r>
+        <w:rPr>
+          <w:lang w:val="sr-Latn-RS"/>
+        </w:rPr>
+        <w:t>Obrada medicinskih fotografija (</w:t>
+      </w:r>
+      <w:r>
+        <w:rPr>
+          <w:i/>
+          <w:lang w:val="sr-Latn-RS"/>
+        </w:rPr>
+        <w:t>eng. Medical imaging</w:t>
+      </w:r>
+      <w:r>
+        <w:rPr>
+          <w:lang w:val="sr-Latn-RS"/>
+        </w:rPr>
+        <w:t>) – obrada slika u cilju proučavanja morfologije ljudkog mozga dok stari</w:t>
+      </w:r>
+      <w:r>
+        <w:rPr>
+          <w:lang w:val="sr-Latn-RS"/>
+        </w:rPr>
+        <w:t>;</w:t>
+      </w:r>
+    </w:p>
+    <w:p>
+      <w:pPr>
+        <w:pStyle w:val="ListParagraph"/>
+        <w:numPr>
+          <w:ilvl w:val="0"/>
+          <w:numId w:val="1"/>
+        </w:numPr>
+        <w:rPr>
+          <w:lang w:val="sr-Latn-RS"/>
+        </w:rPr>
+      </w:pPr>
+      <w:r>
+        <w:rPr>
+          <w:lang w:val="sr-Latn-RS"/>
+        </w:rPr>
+        <w:t>Prepoznavanje otiska prsta i biometrija (</w:t>
+      </w:r>
+      <w:r>
+        <w:rPr>
+          <w:i/>
+          <w:lang w:val="sr-Latn-RS"/>
+        </w:rPr>
+        <w:t>eng. Fingerprint Recognition and Biometrics</w:t>
+      </w:r>
+      <w:r>
+        <w:rPr>
+          <w:lang w:val="sr-Latn-RS"/>
+        </w:rPr>
+        <w:t>) – za automatsku autentikaciju baziranu na skeniranju otiska prsta, kao i za forenzičke aplikacije;</w:t>
+      </w:r>
+    </w:p>
+    <w:p>
+      <w:pPr>
+        <w:pStyle w:val="ListParagraph"/>
+        <w:numPr>
+          <w:ilvl w:val="0"/>
+          <w:numId w:val="1"/>
+        </w:numPr>
+        <w:rPr>
+          <w:lang w:val="sr-Latn-RS"/>
+        </w:rPr>
+      </w:pPr>
+      <w:r>
+        <w:rPr>
+          <w:lang w:val="sr-Latn-RS"/>
+        </w:rPr>
+        <w:t>Nadzor (</w:t>
+      </w:r>
+      <w:r>
+        <w:rPr>
+          <w:i/>
+          <w:lang w:val="sr-Latn-RS"/>
+        </w:rPr>
+        <w:t>eng. Surveillnace</w:t>
+      </w:r>
+      <w:r>
+        <w:rPr>
+          <w:lang w:val="sr-Latn-RS"/>
+        </w:rPr>
+        <w:t>) – detekcija pomjeraja objekta u videu koristi se za nadgledanje uljeza, analizu saobraćaja, kao i na primjer za praćenje stanja ba</w:t>
+      </w:r>
+      <w:r>
+        <w:rPr>
+          <w:lang w:val="sr-Latn-RS"/>
+        </w:rPr>
+        <w:t>zena u svrhu detekcije utapanja;</w:t>
+      </w:r>
+    </w:p>
+    <w:p>
+      <w:pPr>
+        <w:rPr>
+          <w:lang w:val="sr-Latn-RS"/>
+        </w:rPr>
+      </w:pPr>
+    </w:p>
+    <w:p>
+      <w:pPr>
+        <w:ind w:firstLine="720"/>
+        <w:rPr>
+          <w:lang w:val="sr-Latn-RS"/>
+        </w:rPr>
+      </w:pPr>
+      <w:r>
+        <w:rPr>
+          <w:lang w:val="sr-Latn-RS"/>
+        </w:rPr>
+        <w:t>Ovaj rad će se primarno fokusirati na posljednju primjenu navedenu u prethodnoj listi, a to je detekcija pomjeraja objekta u videu. Naredna glava daje detaljan uvid u detekciju pomjeraja objekta u videu, kao i u tehnike i algoritme koji se koriste za postizanje ovog cilja.</w:t>
+      </w:r>
+    </w:p>
+    <w:p>
+      <w:pPr>
+        <w:rPr>
+          <w:lang w:val="sr-Latn-RS"/>
+        </w:rPr>
+      </w:pPr>
+      <w:r>
+        <w:br w:type="page"/>
+      </w:r>
+      <w:r>
+        <w:lastRenderedPageBreak/>
+        <w:t xml:space="preserve"> </w:t>
+      </w:r>
+    </w:p>
+    <w:p>
+      <w:pPr>
         <w:pStyle w:val="Heading1"/>
-        <w:jc w:val="both"/>
-      </w:pPr>
-      <w:bookmarkStart w:id="3" w:name="_Toc21352851"/>
-      <w:r>
-        <w:lastRenderedPageBreak/>
+      </w:pPr>
+      <w:bookmarkStart w:id="4" w:name="_Toc21426928"/>
+      <w:r>
         <w:t>3. DETEKCIJA POMJERAJA OBJEKTA U VIDEU</w:t>
       </w:r>
-      <w:bookmarkEnd w:id="3"/>
-    </w:p>
-    <w:p>
-      <w:pPr>
-        <w:jc w:val="both"/>
-      </w:pPr>
-    </w:p>
-    <w:p>
-      <w:pPr>
-        <w:spacing w:after="120"/>
-        <w:jc w:val="both"/>
+      <w:bookmarkEnd w:id="4"/>
+    </w:p>
+    <w:p/>
+    <w:p>
+      <w:pPr>
         <w:rPr>
           <w:b/>
           <w:sz w:val="40"/>
@@ -2184,6 +3645,8 @@
       <w:r>
         <w:tab/>
       </w:r>
+      <w:bookmarkStart w:id="5" w:name="_GoBack"/>
+      <w:bookmarkEnd w:id="5"/>
       <w:r>
         <w:br w:type="page"/>
       </w:r>
@@ -2191,24 +3654,17 @@
     <w:p>
       <w:pPr>
         <w:pStyle w:val="Heading1"/>
-        <w:jc w:val="both"/>
-      </w:pPr>
-      <w:bookmarkStart w:id="4" w:name="_Toc21352852"/>
+      </w:pPr>
+      <w:bookmarkStart w:id="6" w:name="_Toc21426929"/>
       <w:r>
         <w:lastRenderedPageBreak/>
         <w:t>4. UGRAĐENI SISTEMI</w:t>
       </w:r>
-      <w:bookmarkEnd w:id="4"/>
-    </w:p>
-    <w:p>
-      <w:pPr>
-        <w:jc w:val="both"/>
-      </w:pPr>
-    </w:p>
-    <w:p>
-      <w:pPr>
-        <w:spacing w:after="120"/>
-        <w:jc w:val="both"/>
+      <w:bookmarkEnd w:id="6"/>
+    </w:p>
+    <w:p/>
+    <w:p>
+      <w:pPr>
         <w:rPr>
           <w:b/>
           <w:sz w:val="40"/>
@@ -2225,24 +3681,17 @@
     <w:p>
       <w:pPr>
         <w:pStyle w:val="Heading1"/>
-        <w:jc w:val="both"/>
-      </w:pPr>
-      <w:bookmarkStart w:id="5" w:name="_Toc21352853"/>
+      </w:pPr>
+      <w:bookmarkStart w:id="7" w:name="_Toc21426930"/>
       <w:r>
         <w:lastRenderedPageBreak/>
         <w:t>5. DSP</w:t>
       </w:r>
-      <w:bookmarkEnd w:id="5"/>
-    </w:p>
-    <w:p>
-      <w:pPr>
-        <w:jc w:val="both"/>
-      </w:pPr>
-    </w:p>
-    <w:p>
-      <w:pPr>
-        <w:spacing w:after="120"/>
-        <w:jc w:val="both"/>
+      <w:bookmarkEnd w:id="7"/>
+    </w:p>
+    <w:p/>
+    <w:p>
+      <w:pPr>
         <w:rPr>
           <w:b/>
           <w:sz w:val="40"/>
@@ -2259,24 +3708,17 @@
     <w:p>
       <w:pPr>
         <w:pStyle w:val="Heading1"/>
-        <w:jc w:val="both"/>
-      </w:pPr>
-      <w:bookmarkStart w:id="6" w:name="_Toc21352854"/>
+      </w:pPr>
+      <w:bookmarkStart w:id="8" w:name="_Toc21426931"/>
       <w:r>
         <w:lastRenderedPageBreak/>
         <w:t>6. IMPLEMENTACIJA ALGORITMA DETEKCIJE POMJERAJA</w:t>
       </w:r>
-      <w:bookmarkEnd w:id="6"/>
-    </w:p>
-    <w:p>
-      <w:pPr>
-        <w:jc w:val="both"/>
-      </w:pPr>
-    </w:p>
-    <w:p>
-      <w:pPr>
-        <w:spacing w:after="120"/>
-        <w:jc w:val="both"/>
+      <w:bookmarkEnd w:id="8"/>
+    </w:p>
+    <w:p/>
+    <w:p>
+      <w:pPr>
         <w:rPr>
           <w:b/>
           <w:sz w:val="40"/>
@@ -2293,24 +3735,17 @@
     <w:p>
       <w:pPr>
         <w:pStyle w:val="Heading1"/>
-        <w:jc w:val="both"/>
-      </w:pPr>
-      <w:bookmarkStart w:id="7" w:name="_Toc21352855"/>
+      </w:pPr>
+      <w:bookmarkStart w:id="9" w:name="_Toc21426932"/>
       <w:r>
         <w:lastRenderedPageBreak/>
         <w:t>7. OPTIMIZACIJA ALGORITMA DETEKCIJE POMJERAJA</w:t>
       </w:r>
-      <w:bookmarkEnd w:id="7"/>
-    </w:p>
-    <w:p>
-      <w:pPr>
-        <w:jc w:val="both"/>
-      </w:pPr>
-    </w:p>
-    <w:p>
-      <w:pPr>
-        <w:spacing w:after="120"/>
-        <w:jc w:val="both"/>
+      <w:bookmarkEnd w:id="9"/>
+    </w:p>
+    <w:p/>
+    <w:p>
+      <w:pPr>
         <w:rPr>
           <w:b/>
           <w:sz w:val="40"/>
@@ -2327,32 +3762,22 @@
     <w:p>
       <w:pPr>
         <w:pStyle w:val="Heading1"/>
-        <w:jc w:val="both"/>
-      </w:pPr>
-      <w:bookmarkStart w:id="8" w:name="_Toc21352856"/>
+      </w:pPr>
+      <w:bookmarkStart w:id="10" w:name="_Toc21426933"/>
       <w:r>
         <w:lastRenderedPageBreak/>
         <w:t>8. TESTIRANJE I ANALIZA REZULTATA TESTIRANJA</w:t>
       </w:r>
-      <w:bookmarkEnd w:id="8"/>
-    </w:p>
-    <w:p>
-      <w:pPr>
-        <w:jc w:val="both"/>
-      </w:pPr>
-    </w:p>
-    <w:p>
-      <w:pPr>
-        <w:spacing w:after="120"/>
-        <w:jc w:val="both"/>
-      </w:pPr>
+      <w:bookmarkEnd w:id="10"/>
+    </w:p>
+    <w:p/>
+    <w:p>
       <w:r>
         <w:tab/>
       </w:r>
     </w:p>
     <w:p>
       <w:pPr>
-        <w:jc w:val="both"/>
         <w:rPr>
           <w:b/>
           <w:sz w:val="40"/>
@@ -2366,25 +3791,16 @@
     <w:p>
       <w:pPr>
         <w:pStyle w:val="Heading1"/>
-        <w:jc w:val="both"/>
-      </w:pPr>
-      <w:bookmarkStart w:id="9" w:name="_Toc21352857"/>
+      </w:pPr>
+      <w:bookmarkStart w:id="11" w:name="_Toc21426934"/>
       <w:r>
         <w:lastRenderedPageBreak/>
         <w:t>9. ZAKLJUČAK</w:t>
       </w:r>
-      <w:bookmarkEnd w:id="9"/>
-    </w:p>
-    <w:p>
-      <w:pPr>
-        <w:jc w:val="both"/>
-      </w:pPr>
-    </w:p>
-    <w:p>
-      <w:pPr>
-        <w:spacing w:after="120"/>
-        <w:jc w:val="both"/>
-      </w:pPr>
+      <w:bookmarkEnd w:id="11"/>
+    </w:p>
+    <w:p/>
+    <w:p>
       <w:r>
         <w:tab/>
       </w:r>
@@ -2396,12 +3812,12 @@
       <w:pPr>
         <w:pStyle w:val="Heading1"/>
       </w:pPr>
-      <w:bookmarkStart w:id="10" w:name="_Toc21352858"/>
+      <w:bookmarkStart w:id="12" w:name="_Toc21426935"/>
       <w:r>
         <w:lastRenderedPageBreak/>
         <w:t>LITERATURA</w:t>
       </w:r>
-      <w:bookmarkEnd w:id="10"/>
+      <w:bookmarkEnd w:id="12"/>
     </w:p>
     <w:p/>
     <w:p/>
@@ -2577,7 +3993,14 @@
                 <w:between w:val="nil"/>
               </w:pBdr>
               <w:spacing w:line="240" w:lineRule="auto"/>
+              <w:jc w:val="left"/>
+              <w:rPr>
+                <w:lang w:val="en-US"/>
+              </w:rPr>
             </w:pPr>
+            <w:r>
+              <w:t>S. Alavi, “Comparation of Some Motion Detection Methods in cases of Single and Multiple Moving Objects”, 2012</w:t>
+            </w:r>
           </w:p>
         </w:tc>
       </w:tr>
@@ -2600,6 +4023,68 @@
             </w:pPr>
             <w:r>
               <w:t>[4]</w:t>
+            </w:r>
+          </w:p>
+        </w:tc>
+        <w:tc>
+          <w:tcPr>
+            <w:tcW w:w="8235" w:type="dxa"/>
+            <w:shd w:val="clear" w:color="auto" w:fill="auto"/>
+            <w:tcMar>
+              <w:top w:w="100" w:type="dxa"/>
+              <w:left w:w="100" w:type="dxa"/>
+              <w:bottom w:w="100" w:type="dxa"/>
+              <w:right w:w="100" w:type="dxa"/>
+            </w:tcMar>
+          </w:tcPr>
+          <w:p>
+            <w:pPr>
+              <w:widowControl w:val="0"/>
+              <w:pBdr>
+                <w:top w:val="nil"/>
+                <w:left w:val="nil"/>
+                <w:bottom w:val="nil"/>
+                <w:right w:val="nil"/>
+                <w:between w:val="nil"/>
+              </w:pBdr>
+              <w:spacing w:line="240" w:lineRule="auto"/>
+            </w:pPr>
+            <w:r>
+              <w:t xml:space="preserve">B. Pesquet-Popescu, M. Cagnazzo, “Motion Estimation Techniques”, </w:t>
+            </w:r>
+            <w:hyperlink r:id="rId11" w:history="1">
+              <w:r>
+                <w:rPr>
+                  <w:rStyle w:val="Hyperlink"/>
+                </w:rPr>
+                <w:t>https://pdfs.semanticscholar.org/98ca/f8325abb40aa6bbddd0e7f5d3a6c366d03e6.pdf</w:t>
+              </w:r>
+            </w:hyperlink>
+            <w:r>
+              <w:t>, posjećeno 10.08.2019</w:t>
+            </w:r>
+          </w:p>
+        </w:tc>
+      </w:tr>
+      <w:tr>
+        <w:tc>
+          <w:tcPr>
+            <w:tcW w:w="1125" w:type="dxa"/>
+            <w:shd w:val="clear" w:color="auto" w:fill="auto"/>
+            <w:tcMar>
+              <w:top w:w="100" w:type="dxa"/>
+              <w:left w:w="100" w:type="dxa"/>
+              <w:bottom w:w="100" w:type="dxa"/>
+              <w:right w:w="100" w:type="dxa"/>
+            </w:tcMar>
+          </w:tcPr>
+          <w:p>
+            <w:pPr>
+              <w:widowControl w:val="0"/>
+              <w:spacing w:line="240" w:lineRule="auto"/>
+            </w:pPr>
+            <w:r>
+              <w:t>[5]</w:t>
             </w:r>
           </w:p>
         </w:tc>
@@ -2647,54 +4132,6 @@
               <w:spacing w:line="240" w:lineRule="auto"/>
             </w:pPr>
             <w:r>
-              <w:t>[5]</w:t>
-            </w:r>
-          </w:p>
-        </w:tc>
-        <w:tc>
-          <w:tcPr>
-            <w:tcW w:w="8235" w:type="dxa"/>
-            <w:shd w:val="clear" w:color="auto" w:fill="auto"/>
-            <w:tcMar>
-              <w:top w:w="100" w:type="dxa"/>
-              <w:left w:w="100" w:type="dxa"/>
-              <w:bottom w:w="100" w:type="dxa"/>
-              <w:right w:w="100" w:type="dxa"/>
-            </w:tcMar>
-          </w:tcPr>
-          <w:p>
-            <w:pPr>
-              <w:widowControl w:val="0"/>
-              <w:pBdr>
-                <w:top w:val="nil"/>
-                <w:left w:val="nil"/>
-                <w:bottom w:val="nil"/>
-                <w:right w:val="nil"/>
-                <w:between w:val="nil"/>
-              </w:pBdr>
-              <w:spacing w:line="240" w:lineRule="auto"/>
-            </w:pPr>
-          </w:p>
-        </w:tc>
-      </w:tr>
-      <w:tr>
-        <w:tc>
-          <w:tcPr>
-            <w:tcW w:w="1125" w:type="dxa"/>
-            <w:shd w:val="clear" w:color="auto" w:fill="auto"/>
-            <w:tcMar>
-              <w:top w:w="100" w:type="dxa"/>
-              <w:left w:w="100" w:type="dxa"/>
-              <w:bottom w:w="100" w:type="dxa"/>
-              <w:right w:w="100" w:type="dxa"/>
-            </w:tcMar>
-          </w:tcPr>
-          <w:p>
-            <w:pPr>
-              <w:widowControl w:val="0"/>
-              <w:spacing w:line="240" w:lineRule="auto"/>
-            </w:pPr>
-            <w:r>
               <w:t>[6]</w:t>
             </w:r>
           </w:p>
@@ -2728,7 +4165,7 @@
     </w:tbl>
     <w:p/>
     <w:sectPr>
-      <w:footerReference w:type="default" r:id="rId8"/>
+      <w:footerReference w:type="default" r:id="rId12"/>
       <w:type w:val="continuous"/>
       <w:pgSz w:w="12240" w:h="15840"/>
       <w:pgMar w:top="1440" w:right="1440" w:bottom="1440" w:left="1440" w:header="720" w:footer="720" w:gutter="0"/>
@@ -2837,7 +4274,7 @@
           <w:rPr>
             <w:noProof/>
           </w:rPr>
-          <w:t>6</w:t>
+          <w:t>13</w:t>
         </w:r>
         <w:r>
           <w:rPr>
@@ -2881,6 +4318,127 @@
 </w:footnotes>
 </file>
 
+<file path=word/numbering.xml><?xml version="1.0" encoding="utf-8"?>
+<w:numbering xmlns:wpc="http://schemas.microsoft.com/office/word/2010/wordprocessingCanvas" xmlns:cx="http://schemas.microsoft.com/office/drawing/2014/chartex" xmlns:mc="http://schemas.openxmlformats.org/markup-compatibility/2006" xmlns:o="urn:schemas-microsoft-com:office:office" xmlns:r="http://schemas.openxmlformats.org/officeDocument/2006/relationships" xmlns:m="http://schemas.openxmlformats.org/officeDocument/2006/math" xmlns:v="urn:schemas-microsoft-com:vml" xmlns:wp14="http://schemas.microsoft.com/office/word/2010/wordprocessingDrawing" xmlns:wp="http://schemas.openxmlformats.org/drawingml/2006/wordprocessingDrawing" xmlns:w10="urn:schemas-microsoft-com:office:word" xmlns:w="http://schemas.openxmlformats.org/wordprocessingml/2006/main" xmlns:w14="http://schemas.microsoft.com/office/word/2010/wordml" xmlns:w15="http://schemas.microsoft.com/office/word/2012/wordml" xmlns:w16se="http://schemas.microsoft.com/office/word/2015/wordml/symex" xmlns:wpg="http://schemas.microsoft.com/office/word/2010/wordprocessingGroup" xmlns:wpi="http://schemas.microsoft.com/office/word/2010/wordprocessingInk" xmlns:wne="http://schemas.microsoft.com/office/word/2006/wordml" xmlns:wps="http://schemas.microsoft.com/office/word/2010/wordprocessingShape" mc:Ignorable="w14 w15 w16se wp14">
+  <w:abstractNum w:abstractNumId="0" w15:restartNumberingAfterBreak="0">
+    <w:nsid w:val="51B84DDF"/>
+    <w:multiLevelType w:val="hybridMultilevel"/>
+    <w:tmpl w:val="58F64198"/>
+    <w:lvl w:ilvl="0" w:tplc="04090001">
+      <w:start w:val="1"/>
+      <w:numFmt w:val="bullet"/>
+      <w:lvlText w:val=""/>
+      <w:lvlJc w:val="left"/>
+      <w:pPr>
+        <w:ind w:left="720" w:hanging="360"/>
+      </w:pPr>
+      <w:rPr>
+        <w:rFonts w:ascii="Symbol" w:hAnsi="Symbol" w:hint="default"/>
+      </w:rPr>
+    </w:lvl>
+    <w:lvl w:ilvl="1" w:tplc="04090003" w:tentative="1">
+      <w:start w:val="1"/>
+      <w:numFmt w:val="bullet"/>
+      <w:lvlText w:val="o"/>
+      <w:lvlJc w:val="left"/>
+      <w:pPr>
+        <w:ind w:left="1440" w:hanging="360"/>
+      </w:pPr>
+      <w:rPr>
+        <w:rFonts w:ascii="Courier New" w:hAnsi="Courier New" w:cs="Courier New" w:hint="default"/>
+      </w:rPr>
+    </w:lvl>
+    <w:lvl w:ilvl="2" w:tplc="04090005" w:tentative="1">
+      <w:start w:val="1"/>
+      <w:numFmt w:val="bullet"/>
+      <w:lvlText w:val=""/>
+      <w:lvlJc w:val="left"/>
+      <w:pPr>
+        <w:ind w:left="2160" w:hanging="360"/>
+      </w:pPr>
+      <w:rPr>
+        <w:rFonts w:ascii="Wingdings" w:hAnsi="Wingdings" w:hint="default"/>
+      </w:rPr>
+    </w:lvl>
+    <w:lvl w:ilvl="3" w:tplc="04090001" w:tentative="1">
+      <w:start w:val="1"/>
+      <w:numFmt w:val="bullet"/>
+      <w:lvlText w:val=""/>
+      <w:lvlJc w:val="left"/>
+      <w:pPr>
+        <w:ind w:left="2880" w:hanging="360"/>
+      </w:pPr>
+      <w:rPr>
+        <w:rFonts w:ascii="Symbol" w:hAnsi="Symbol" w:hint="default"/>
+      </w:rPr>
+    </w:lvl>
+    <w:lvl w:ilvl="4" w:tplc="04090003" w:tentative="1">
+      <w:start w:val="1"/>
+      <w:numFmt w:val="bullet"/>
+      <w:lvlText w:val="o"/>
+      <w:lvlJc w:val="left"/>
+      <w:pPr>
+        <w:ind w:left="3600" w:hanging="360"/>
+      </w:pPr>
+      <w:rPr>
+        <w:rFonts w:ascii="Courier New" w:hAnsi="Courier New" w:cs="Courier New" w:hint="default"/>
+      </w:rPr>
+    </w:lvl>
+    <w:lvl w:ilvl="5" w:tplc="04090005" w:tentative="1">
+      <w:start w:val="1"/>
+      <w:numFmt w:val="bullet"/>
+      <w:lvlText w:val=""/>
+      <w:lvlJc w:val="left"/>
+      <w:pPr>
+        <w:ind w:left="4320" w:hanging="360"/>
+      </w:pPr>
+      <w:rPr>
+        <w:rFonts w:ascii="Wingdings" w:hAnsi="Wingdings" w:hint="default"/>
+      </w:rPr>
+    </w:lvl>
+    <w:lvl w:ilvl="6" w:tplc="04090001" w:tentative="1">
+      <w:start w:val="1"/>
+      <w:numFmt w:val="bullet"/>
+      <w:lvlText w:val=""/>
+      <w:lvlJc w:val="left"/>
+      <w:pPr>
+        <w:ind w:left="5040" w:hanging="360"/>
+      </w:pPr>
+      <w:rPr>
+        <w:rFonts w:ascii="Symbol" w:hAnsi="Symbol" w:hint="default"/>
+      </w:rPr>
+    </w:lvl>
+    <w:lvl w:ilvl="7" w:tplc="04090003" w:tentative="1">
+      <w:start w:val="1"/>
+      <w:numFmt w:val="bullet"/>
+      <w:lvlText w:val="o"/>
+      <w:lvlJc w:val="left"/>
+      <w:pPr>
+        <w:ind w:left="5760" w:hanging="360"/>
+      </w:pPr>
+      <w:rPr>
+        <w:rFonts w:ascii="Courier New" w:hAnsi="Courier New" w:cs="Courier New" w:hint="default"/>
+      </w:rPr>
+    </w:lvl>
+    <w:lvl w:ilvl="8" w:tplc="04090005" w:tentative="1">
+      <w:start w:val="1"/>
+      <w:numFmt w:val="bullet"/>
+      <w:lvlText w:val=""/>
+      <w:lvlJc w:val="left"/>
+      <w:pPr>
+        <w:ind w:left="6480" w:hanging="360"/>
+      </w:pPr>
+      <w:rPr>
+        <w:rFonts w:ascii="Wingdings" w:hAnsi="Wingdings" w:hint="default"/>
+      </w:rPr>
+    </w:lvl>
+  </w:abstractNum>
+  <w:num w:numId="1">
+    <w:abstractNumId w:val="0"/>
+  </w:num>
+</w:numbering>
+</file>
+
 <file path=word/styles.xml><?xml version="1.0" encoding="utf-8"?>
 <w:styles xmlns:mc="http://schemas.openxmlformats.org/markup-compatibility/2006" xmlns:r="http://schemas.openxmlformats.org/officeDocument/2006/relationships" xmlns:w="http://schemas.openxmlformats.org/wordprocessingml/2006/main" xmlns:w14="http://schemas.microsoft.com/office/word/2010/wordml" xmlns:w15="http://schemas.microsoft.com/office/word/2012/wordml" xmlns:w16se="http://schemas.microsoft.com/office/word/2015/wordml/symex" mc:Ignorable="w14 w15 w16se">
   <w:docDefaults>
@@ -2894,7 +4452,8 @@
     </w:rPrDefault>
     <w:pPrDefault>
       <w:pPr>
-        <w:spacing w:line="276" w:lineRule="auto"/>
+        <w:spacing w:after="120" w:line="276" w:lineRule="auto"/>
+        <w:jc w:val="both"/>
       </w:pPr>
     </w:pPrDefault>
   </w:docDefaults>
@@ -3282,7 +4841,7 @@
     <w:pPr>
       <w:keepNext/>
       <w:keepLines/>
-      <w:spacing w:before="400" w:after="120"/>
+      <w:spacing w:before="400"/>
       <w:outlineLvl w:val="0"/>
     </w:pPr>
     <w:rPr>
@@ -3298,7 +4857,7 @@
     <w:pPr>
       <w:keepNext/>
       <w:keepLines/>
-      <w:spacing w:before="360" w:after="120"/>
+      <w:spacing w:before="360"/>
       <w:outlineLvl w:val="1"/>
     </w:pPr>
     <w:rPr>
@@ -3576,6 +5135,764 @@
     <w:pPr>
       <w:ind w:firstLine="720"/>
     </w:pPr>
+  </w:style>
+  <w:style w:type="table" w:styleId="TableGrid">
+    <w:name w:val="Table Grid"/>
+    <w:basedOn w:val="TableNormal"/>
+    <w:uiPriority w:val="39"/>
+    <w:rsid w:val="00742C4F"/>
+    <w:pPr>
+      <w:spacing w:after="0" w:line="240" w:lineRule="auto"/>
+    </w:pPr>
+    <w:tblPr>
+      <w:tblBorders>
+        <w:top w:val="single" w:sz="4" w:space="0" w:color="auto"/>
+        <w:left w:val="single" w:sz="4" w:space="0" w:color="auto"/>
+        <w:bottom w:val="single" w:sz="4" w:space="0" w:color="auto"/>
+        <w:right w:val="single" w:sz="4" w:space="0" w:color="auto"/>
+        <w:insideH w:val="single" w:sz="4" w:space="0" w:color="auto"/>
+        <w:insideV w:val="single" w:sz="4" w:space="0" w:color="auto"/>
+      </w:tblBorders>
+    </w:tblPr>
+  </w:style>
+  <w:style w:type="table" w:styleId="GridTable5Dark-Accent1">
+    <w:name w:val="Grid Table 5 Dark Accent 1"/>
+    <w:basedOn w:val="TableNormal"/>
+    <w:uiPriority w:val="50"/>
+    <w:rsid w:val="00C83F98"/>
+    <w:pPr>
+      <w:spacing w:after="0" w:line="240" w:lineRule="auto"/>
+    </w:pPr>
+    <w:tblPr>
+      <w:tblStyleRowBandSize w:val="1"/>
+      <w:tblStyleColBandSize w:val="1"/>
+      <w:tblBorders>
+        <w:top w:val="single" w:sz="4" w:space="0" w:color="FFFFFF" w:themeColor="background1"/>
+        <w:left w:val="single" w:sz="4" w:space="0" w:color="FFFFFF" w:themeColor="background1"/>
+        <w:bottom w:val="single" w:sz="4" w:space="0" w:color="FFFFFF" w:themeColor="background1"/>
+        <w:right w:val="single" w:sz="4" w:space="0" w:color="FFFFFF" w:themeColor="background1"/>
+        <w:insideH w:val="single" w:sz="4" w:space="0" w:color="FFFFFF" w:themeColor="background1"/>
+        <w:insideV w:val="single" w:sz="4" w:space="0" w:color="FFFFFF" w:themeColor="background1"/>
+      </w:tblBorders>
+    </w:tblPr>
+    <w:tcPr>
+      <w:shd w:val="clear" w:color="auto" w:fill="DBE5F1" w:themeFill="accent1" w:themeFillTint="33"/>
+    </w:tcPr>
+    <w:tblStylePr w:type="firstRow">
+      <w:rPr>
+        <w:b/>
+        <w:bCs/>
+        <w:color w:val="FFFFFF" w:themeColor="background1"/>
+      </w:rPr>
+      <w:tblPr/>
+      <w:tcPr>
+        <w:tcBorders>
+          <w:top w:val="single" w:sz="4" w:space="0" w:color="FFFFFF" w:themeColor="background1"/>
+          <w:left w:val="single" w:sz="4" w:space="0" w:color="FFFFFF" w:themeColor="background1"/>
+          <w:right w:val="single" w:sz="4" w:space="0" w:color="FFFFFF" w:themeColor="background1"/>
+          <w:insideH w:val="nil"/>
+          <w:insideV w:val="nil"/>
+        </w:tcBorders>
+        <w:shd w:val="clear" w:color="auto" w:fill="4F81BD" w:themeFill="accent1"/>
+      </w:tcPr>
+    </w:tblStylePr>
+    <w:tblStylePr w:type="lastRow">
+      <w:rPr>
+        <w:b/>
+        <w:bCs/>
+        <w:color w:val="FFFFFF" w:themeColor="background1"/>
+      </w:rPr>
+      <w:tblPr/>
+      <w:tcPr>
+        <w:tcBorders>
+          <w:left w:val="single" w:sz="4" w:space="0" w:color="FFFFFF" w:themeColor="background1"/>
+          <w:bottom w:val="single" w:sz="4" w:space="0" w:color="FFFFFF" w:themeColor="background1"/>
+          <w:right w:val="single" w:sz="4" w:space="0" w:color="FFFFFF" w:themeColor="background1"/>
+          <w:insideH w:val="nil"/>
+          <w:insideV w:val="nil"/>
+        </w:tcBorders>
+        <w:shd w:val="clear" w:color="auto" w:fill="4F81BD" w:themeFill="accent1"/>
+      </w:tcPr>
+    </w:tblStylePr>
+    <w:tblStylePr w:type="firstCol">
+      <w:rPr>
+        <w:b/>
+        <w:bCs/>
+        <w:color w:val="FFFFFF" w:themeColor="background1"/>
+      </w:rPr>
+      <w:tblPr/>
+      <w:tcPr>
+        <w:tcBorders>
+          <w:top w:val="single" w:sz="4" w:space="0" w:color="FFFFFF" w:themeColor="background1"/>
+          <w:left w:val="single" w:sz="4" w:space="0" w:color="FFFFFF" w:themeColor="background1"/>
+          <w:bottom w:val="single" w:sz="4" w:space="0" w:color="FFFFFF" w:themeColor="background1"/>
+          <w:insideV w:val="nil"/>
+        </w:tcBorders>
+        <w:shd w:val="clear" w:color="auto" w:fill="4F81BD" w:themeFill="accent1"/>
+      </w:tcPr>
+    </w:tblStylePr>
+    <w:tblStylePr w:type="lastCol">
+      <w:rPr>
+        <w:b/>
+        <w:bCs/>
+        <w:color w:val="FFFFFF" w:themeColor="background1"/>
+      </w:rPr>
+      <w:tblPr/>
+      <w:tcPr>
+        <w:tcBorders>
+          <w:top w:val="single" w:sz="4" w:space="0" w:color="FFFFFF" w:themeColor="background1"/>
+          <w:bottom w:val="single" w:sz="4" w:space="0" w:color="FFFFFF" w:themeColor="background1"/>
+          <w:right w:val="single" w:sz="4" w:space="0" w:color="FFFFFF" w:themeColor="background1"/>
+          <w:insideV w:val="nil"/>
+        </w:tcBorders>
+        <w:shd w:val="clear" w:color="auto" w:fill="4F81BD" w:themeFill="accent1"/>
+      </w:tcPr>
+    </w:tblStylePr>
+    <w:tblStylePr w:type="band1Vert">
+      <w:tblPr/>
+      <w:tcPr>
+        <w:shd w:val="clear" w:color="auto" w:fill="B8CCE4" w:themeFill="accent1" w:themeFillTint="66"/>
+      </w:tcPr>
+    </w:tblStylePr>
+    <w:tblStylePr w:type="band1Horz">
+      <w:tblPr/>
+      <w:tcPr>
+        <w:shd w:val="clear" w:color="auto" w:fill="B8CCE4" w:themeFill="accent1" w:themeFillTint="66"/>
+      </w:tcPr>
+    </w:tblStylePr>
+  </w:style>
+  <w:style w:type="table" w:styleId="PlainTable3">
+    <w:name w:val="Plain Table 3"/>
+    <w:basedOn w:val="TableNormal"/>
+    <w:uiPriority w:val="43"/>
+    <w:rsid w:val="00C83F98"/>
+    <w:pPr>
+      <w:spacing w:after="0" w:line="240" w:lineRule="auto"/>
+    </w:pPr>
+    <w:tblPr>
+      <w:tblStyleRowBandSize w:val="1"/>
+      <w:tblStyleColBandSize w:val="1"/>
+    </w:tblPr>
+    <w:tblStylePr w:type="firstRow">
+      <w:rPr>
+        <w:b/>
+        <w:bCs/>
+        <w:caps/>
+      </w:rPr>
+      <w:tblPr/>
+      <w:tcPr>
+        <w:tcBorders>
+          <w:bottom w:val="single" w:sz="4" w:space="0" w:color="7F7F7F" w:themeColor="text1" w:themeTint="80"/>
+        </w:tcBorders>
+      </w:tcPr>
+    </w:tblStylePr>
+    <w:tblStylePr w:type="lastRow">
+      <w:rPr>
+        <w:b/>
+        <w:bCs/>
+        <w:caps/>
+      </w:rPr>
+      <w:tblPr/>
+      <w:tcPr>
+        <w:tcBorders>
+          <w:top w:val="nil"/>
+        </w:tcBorders>
+      </w:tcPr>
+    </w:tblStylePr>
+    <w:tblStylePr w:type="firstCol">
+      <w:rPr>
+        <w:b/>
+        <w:bCs/>
+        <w:caps/>
+      </w:rPr>
+      <w:tblPr/>
+      <w:tcPr>
+        <w:tcBorders>
+          <w:right w:val="single" w:sz="4" w:space="0" w:color="7F7F7F" w:themeColor="text1" w:themeTint="80"/>
+        </w:tcBorders>
+      </w:tcPr>
+    </w:tblStylePr>
+    <w:tblStylePr w:type="lastCol">
+      <w:rPr>
+        <w:b/>
+        <w:bCs/>
+        <w:caps/>
+      </w:rPr>
+      <w:tblPr/>
+      <w:tcPr>
+        <w:tcBorders>
+          <w:left w:val="nil"/>
+        </w:tcBorders>
+      </w:tcPr>
+    </w:tblStylePr>
+    <w:tblStylePr w:type="band1Vert">
+      <w:tblPr/>
+      <w:tcPr>
+        <w:shd w:val="clear" w:color="auto" w:fill="F2F2F2" w:themeFill="background1" w:themeFillShade="F2"/>
+      </w:tcPr>
+    </w:tblStylePr>
+    <w:tblStylePr w:type="band1Horz">
+      <w:tblPr/>
+      <w:tcPr>
+        <w:shd w:val="clear" w:color="auto" w:fill="F2F2F2" w:themeFill="background1" w:themeFillShade="F2"/>
+      </w:tcPr>
+    </w:tblStylePr>
+    <w:tblStylePr w:type="neCell">
+      <w:tblPr/>
+      <w:tcPr>
+        <w:tcBorders>
+          <w:left w:val="nil"/>
+        </w:tcBorders>
+      </w:tcPr>
+    </w:tblStylePr>
+    <w:tblStylePr w:type="nwCell">
+      <w:tblPr/>
+      <w:tcPr>
+        <w:tcBorders>
+          <w:right w:val="nil"/>
+        </w:tcBorders>
+      </w:tcPr>
+    </w:tblStylePr>
+  </w:style>
+  <w:style w:type="table" w:styleId="TableGridLight">
+    <w:name w:val="Grid Table Light"/>
+    <w:basedOn w:val="TableNormal"/>
+    <w:uiPriority w:val="40"/>
+    <w:rsid w:val="00C83F98"/>
+    <w:pPr>
+      <w:spacing w:after="0" w:line="240" w:lineRule="auto"/>
+    </w:pPr>
+    <w:tblPr>
+      <w:tblBorders>
+        <w:top w:val="single" w:sz="4" w:space="0" w:color="BFBFBF" w:themeColor="background1" w:themeShade="BF"/>
+        <w:left w:val="single" w:sz="4" w:space="0" w:color="BFBFBF" w:themeColor="background1" w:themeShade="BF"/>
+        <w:bottom w:val="single" w:sz="4" w:space="0" w:color="BFBFBF" w:themeColor="background1" w:themeShade="BF"/>
+        <w:right w:val="single" w:sz="4" w:space="0" w:color="BFBFBF" w:themeColor="background1" w:themeShade="BF"/>
+        <w:insideH w:val="single" w:sz="4" w:space="0" w:color="BFBFBF" w:themeColor="background1" w:themeShade="BF"/>
+        <w:insideV w:val="single" w:sz="4" w:space="0" w:color="BFBFBF" w:themeColor="background1" w:themeShade="BF"/>
+      </w:tblBorders>
+    </w:tblPr>
+  </w:style>
+  <w:style w:type="table" w:styleId="GridTable3">
+    <w:name w:val="Grid Table 3"/>
+    <w:basedOn w:val="TableNormal"/>
+    <w:uiPriority w:val="48"/>
+    <w:rsid w:val="00C83F98"/>
+    <w:pPr>
+      <w:spacing w:after="0" w:line="240" w:lineRule="auto"/>
+    </w:pPr>
+    <w:tblPr>
+      <w:tblStyleRowBandSize w:val="1"/>
+      <w:tblStyleColBandSize w:val="1"/>
+      <w:tblBorders>
+        <w:top w:val="single" w:sz="4" w:space="0" w:color="666666" w:themeColor="text1" w:themeTint="99"/>
+        <w:left w:val="single" w:sz="4" w:space="0" w:color="666666" w:themeColor="text1" w:themeTint="99"/>
+        <w:bottom w:val="single" w:sz="4" w:space="0" w:color="666666" w:themeColor="text1" w:themeTint="99"/>
+        <w:right w:val="single" w:sz="4" w:space="0" w:color="666666" w:themeColor="text1" w:themeTint="99"/>
+        <w:insideH w:val="single" w:sz="4" w:space="0" w:color="666666" w:themeColor="text1" w:themeTint="99"/>
+        <w:insideV w:val="single" w:sz="4" w:space="0" w:color="666666" w:themeColor="text1" w:themeTint="99"/>
+      </w:tblBorders>
+    </w:tblPr>
+    <w:tblStylePr w:type="firstRow">
+      <w:rPr>
+        <w:b/>
+        <w:bCs/>
+      </w:rPr>
+      <w:tblPr/>
+      <w:tcPr>
+        <w:tcBorders>
+          <w:top w:val="nil"/>
+          <w:left w:val="nil"/>
+          <w:right w:val="nil"/>
+          <w:insideH w:val="nil"/>
+          <w:insideV w:val="nil"/>
+        </w:tcBorders>
+        <w:shd w:val="clear" w:color="auto" w:fill="FFFFFF" w:themeFill="background1"/>
+      </w:tcPr>
+    </w:tblStylePr>
+    <w:tblStylePr w:type="lastRow">
+      <w:rPr>
+        <w:b/>
+        <w:bCs/>
+      </w:rPr>
+      <w:tblPr/>
+      <w:tcPr>
+        <w:tcBorders>
+          <w:left w:val="nil"/>
+          <w:bottom w:val="nil"/>
+          <w:right w:val="nil"/>
+          <w:insideH w:val="nil"/>
+          <w:insideV w:val="nil"/>
+        </w:tcBorders>
+        <w:shd w:val="clear" w:color="auto" w:fill="FFFFFF" w:themeFill="background1"/>
+      </w:tcPr>
+    </w:tblStylePr>
+    <w:tblStylePr w:type="firstCol">
+      <w:pPr>
+        <w:jc w:val="right"/>
+      </w:pPr>
+      <w:rPr>
+        <w:i/>
+        <w:iCs/>
+      </w:rPr>
+      <w:tblPr/>
+      <w:tcPr>
+        <w:tcBorders>
+          <w:top w:val="nil"/>
+          <w:left w:val="nil"/>
+          <w:bottom w:val="nil"/>
+          <w:insideH w:val="nil"/>
+          <w:insideV w:val="nil"/>
+        </w:tcBorders>
+        <w:shd w:val="clear" w:color="auto" w:fill="FFFFFF" w:themeFill="background1"/>
+      </w:tcPr>
+    </w:tblStylePr>
+    <w:tblStylePr w:type="lastCol">
+      <w:rPr>
+        <w:i/>
+        <w:iCs/>
+      </w:rPr>
+      <w:tblPr/>
+      <w:tcPr>
+        <w:tcBorders>
+          <w:top w:val="nil"/>
+          <w:bottom w:val="nil"/>
+          <w:right w:val="nil"/>
+          <w:insideH w:val="nil"/>
+          <w:insideV w:val="nil"/>
+        </w:tcBorders>
+        <w:shd w:val="clear" w:color="auto" w:fill="FFFFFF" w:themeFill="background1"/>
+      </w:tcPr>
+    </w:tblStylePr>
+    <w:tblStylePr w:type="band1Vert">
+      <w:tblPr/>
+      <w:tcPr>
+        <w:shd w:val="clear" w:color="auto" w:fill="CCCCCC" w:themeFill="text1" w:themeFillTint="33"/>
+      </w:tcPr>
+    </w:tblStylePr>
+    <w:tblStylePr w:type="band1Horz">
+      <w:tblPr/>
+      <w:tcPr>
+        <w:shd w:val="clear" w:color="auto" w:fill="CCCCCC" w:themeFill="text1" w:themeFillTint="33"/>
+      </w:tcPr>
+    </w:tblStylePr>
+    <w:tblStylePr w:type="neCell">
+      <w:tblPr/>
+      <w:tcPr>
+        <w:tcBorders>
+          <w:bottom w:val="single" w:sz="4" w:space="0" w:color="666666" w:themeColor="text1" w:themeTint="99"/>
+        </w:tcBorders>
+      </w:tcPr>
+    </w:tblStylePr>
+    <w:tblStylePr w:type="nwCell">
+      <w:tblPr/>
+      <w:tcPr>
+        <w:tcBorders>
+          <w:bottom w:val="single" w:sz="4" w:space="0" w:color="666666" w:themeColor="text1" w:themeTint="99"/>
+        </w:tcBorders>
+      </w:tcPr>
+    </w:tblStylePr>
+    <w:tblStylePr w:type="seCell">
+      <w:tblPr/>
+      <w:tcPr>
+        <w:tcBorders>
+          <w:top w:val="single" w:sz="4" w:space="0" w:color="666666" w:themeColor="text1" w:themeTint="99"/>
+        </w:tcBorders>
+      </w:tcPr>
+    </w:tblStylePr>
+    <w:tblStylePr w:type="swCell">
+      <w:tblPr/>
+      <w:tcPr>
+        <w:tcBorders>
+          <w:top w:val="single" w:sz="4" w:space="0" w:color="666666" w:themeColor="text1" w:themeTint="99"/>
+        </w:tcBorders>
+      </w:tcPr>
+    </w:tblStylePr>
+  </w:style>
+  <w:style w:type="table" w:styleId="GridTable7Colorful">
+    <w:name w:val="Grid Table 7 Colorful"/>
+    <w:basedOn w:val="TableNormal"/>
+    <w:uiPriority w:val="52"/>
+    <w:rsid w:val="00C83F98"/>
+    <w:pPr>
+      <w:spacing w:after="0" w:line="240" w:lineRule="auto"/>
+    </w:pPr>
+    <w:rPr>
+      <w:color w:val="000000" w:themeColor="text1"/>
+    </w:rPr>
+    <w:tblPr>
+      <w:tblStyleRowBandSize w:val="1"/>
+      <w:tblStyleColBandSize w:val="1"/>
+      <w:tblBorders>
+        <w:top w:val="single" w:sz="4" w:space="0" w:color="666666" w:themeColor="text1" w:themeTint="99"/>
+        <w:left w:val="single" w:sz="4" w:space="0" w:color="666666" w:themeColor="text1" w:themeTint="99"/>
+        <w:bottom w:val="single" w:sz="4" w:space="0" w:color="666666" w:themeColor="text1" w:themeTint="99"/>
+        <w:right w:val="single" w:sz="4" w:space="0" w:color="666666" w:themeColor="text1" w:themeTint="99"/>
+        <w:insideH w:val="single" w:sz="4" w:space="0" w:color="666666" w:themeColor="text1" w:themeTint="99"/>
+        <w:insideV w:val="single" w:sz="4" w:space="0" w:color="666666" w:themeColor="text1" w:themeTint="99"/>
+      </w:tblBorders>
+    </w:tblPr>
+    <w:tblStylePr w:type="firstRow">
+      <w:rPr>
+        <w:b/>
+        <w:bCs/>
+      </w:rPr>
+      <w:tblPr/>
+      <w:tcPr>
+        <w:tcBorders>
+          <w:top w:val="nil"/>
+          <w:left w:val="nil"/>
+          <w:right w:val="nil"/>
+          <w:insideH w:val="nil"/>
+          <w:insideV w:val="nil"/>
+        </w:tcBorders>
+        <w:shd w:val="clear" w:color="auto" w:fill="FFFFFF" w:themeFill="background1"/>
+      </w:tcPr>
+    </w:tblStylePr>
+    <w:tblStylePr w:type="lastRow">
+      <w:rPr>
+        <w:b/>
+        <w:bCs/>
+      </w:rPr>
+      <w:tblPr/>
+      <w:tcPr>
+        <w:tcBorders>
+          <w:left w:val="nil"/>
+          <w:bottom w:val="nil"/>
+          <w:right w:val="nil"/>
+          <w:insideH w:val="nil"/>
+          <w:insideV w:val="nil"/>
+        </w:tcBorders>
+        <w:shd w:val="clear" w:color="auto" w:fill="FFFFFF" w:themeFill="background1"/>
+      </w:tcPr>
+    </w:tblStylePr>
+    <w:tblStylePr w:type="firstCol">
+      <w:pPr>
+        <w:jc w:val="right"/>
+      </w:pPr>
+      <w:rPr>
+        <w:i/>
+        <w:iCs/>
+      </w:rPr>
+      <w:tblPr/>
+      <w:tcPr>
+        <w:tcBorders>
+          <w:top w:val="nil"/>
+          <w:left w:val="nil"/>
+          <w:bottom w:val="nil"/>
+          <w:insideH w:val="nil"/>
+          <w:insideV w:val="nil"/>
+        </w:tcBorders>
+        <w:shd w:val="clear" w:color="auto" w:fill="FFFFFF" w:themeFill="background1"/>
+      </w:tcPr>
+    </w:tblStylePr>
+    <w:tblStylePr w:type="lastCol">
+      <w:rPr>
+        <w:i/>
+        <w:iCs/>
+      </w:rPr>
+      <w:tblPr/>
+      <w:tcPr>
+        <w:tcBorders>
+          <w:top w:val="nil"/>
+          <w:bottom w:val="nil"/>
+          <w:right w:val="nil"/>
+          <w:insideH w:val="nil"/>
+          <w:insideV w:val="nil"/>
+        </w:tcBorders>
+        <w:shd w:val="clear" w:color="auto" w:fill="FFFFFF" w:themeFill="background1"/>
+      </w:tcPr>
+    </w:tblStylePr>
+    <w:tblStylePr w:type="band1Vert">
+      <w:tblPr/>
+      <w:tcPr>
+        <w:shd w:val="clear" w:color="auto" w:fill="CCCCCC" w:themeFill="text1" w:themeFillTint="33"/>
+      </w:tcPr>
+    </w:tblStylePr>
+    <w:tblStylePr w:type="band1Horz">
+      <w:tblPr/>
+      <w:tcPr>
+        <w:shd w:val="clear" w:color="auto" w:fill="CCCCCC" w:themeFill="text1" w:themeFillTint="33"/>
+      </w:tcPr>
+    </w:tblStylePr>
+    <w:tblStylePr w:type="neCell">
+      <w:tblPr/>
+      <w:tcPr>
+        <w:tcBorders>
+          <w:bottom w:val="single" w:sz="4" w:space="0" w:color="666666" w:themeColor="text1" w:themeTint="99"/>
+        </w:tcBorders>
+      </w:tcPr>
+    </w:tblStylePr>
+    <w:tblStylePr w:type="nwCell">
+      <w:tblPr/>
+      <w:tcPr>
+        <w:tcBorders>
+          <w:bottom w:val="single" w:sz="4" w:space="0" w:color="666666" w:themeColor="text1" w:themeTint="99"/>
+        </w:tcBorders>
+      </w:tcPr>
+    </w:tblStylePr>
+    <w:tblStylePr w:type="seCell">
+      <w:tblPr/>
+      <w:tcPr>
+        <w:tcBorders>
+          <w:top w:val="single" w:sz="4" w:space="0" w:color="666666" w:themeColor="text1" w:themeTint="99"/>
+        </w:tcBorders>
+      </w:tcPr>
+    </w:tblStylePr>
+    <w:tblStylePr w:type="swCell">
+      <w:tblPr/>
+      <w:tcPr>
+        <w:tcBorders>
+          <w:top w:val="single" w:sz="4" w:space="0" w:color="666666" w:themeColor="text1" w:themeTint="99"/>
+        </w:tcBorders>
+      </w:tcPr>
+    </w:tblStylePr>
+  </w:style>
+  <w:style w:type="table" w:styleId="ListTable7Colorful">
+    <w:name w:val="List Table 7 Colorful"/>
+    <w:basedOn w:val="TableNormal"/>
+    <w:uiPriority w:val="52"/>
+    <w:rsid w:val="00C83F98"/>
+    <w:pPr>
+      <w:spacing w:after="0" w:line="240" w:lineRule="auto"/>
+    </w:pPr>
+    <w:rPr>
+      <w:color w:val="000000" w:themeColor="text1"/>
+    </w:rPr>
+    <w:tblPr>
+      <w:tblStyleRowBandSize w:val="1"/>
+      <w:tblStyleColBandSize w:val="1"/>
+    </w:tblPr>
+    <w:tblStylePr w:type="firstRow">
+      <w:rPr>
+        <w:rFonts w:asciiTheme="majorHAnsi" w:eastAsiaTheme="majorEastAsia" w:hAnsiTheme="majorHAnsi" w:cstheme="majorBidi"/>
+        <w:i/>
+        <w:iCs/>
+        <w:sz w:val="26"/>
+      </w:rPr>
+      <w:tblPr/>
+      <w:tcPr>
+        <w:tcBorders>
+          <w:bottom w:val="single" w:sz="4" w:space="0" w:color="000000" w:themeColor="text1"/>
+        </w:tcBorders>
+        <w:shd w:val="clear" w:color="auto" w:fill="FFFFFF" w:themeFill="background1"/>
+      </w:tcPr>
+    </w:tblStylePr>
+    <w:tblStylePr w:type="lastRow">
+      <w:rPr>
+        <w:rFonts w:asciiTheme="majorHAnsi" w:eastAsiaTheme="majorEastAsia" w:hAnsiTheme="majorHAnsi" w:cstheme="majorBidi"/>
+        <w:i/>
+        <w:iCs/>
+        <w:sz w:val="26"/>
+      </w:rPr>
+      <w:tblPr/>
+      <w:tcPr>
+        <w:tcBorders>
+          <w:top w:val="single" w:sz="4" w:space="0" w:color="000000" w:themeColor="text1"/>
+        </w:tcBorders>
+        <w:shd w:val="clear" w:color="auto" w:fill="FFFFFF" w:themeFill="background1"/>
+      </w:tcPr>
+    </w:tblStylePr>
+    <w:tblStylePr w:type="firstCol">
+      <w:pPr>
+        <w:jc w:val="right"/>
+      </w:pPr>
+      <w:rPr>
+        <w:rFonts w:asciiTheme="majorHAnsi" w:eastAsiaTheme="majorEastAsia" w:hAnsiTheme="majorHAnsi" w:cstheme="majorBidi"/>
+        <w:i/>
+        <w:iCs/>
+        <w:sz w:val="26"/>
+      </w:rPr>
+      <w:tblPr/>
+      <w:tcPr>
+        <w:tcBorders>
+          <w:right w:val="single" w:sz="4" w:space="0" w:color="000000" w:themeColor="text1"/>
+        </w:tcBorders>
+        <w:shd w:val="clear" w:color="auto" w:fill="FFFFFF" w:themeFill="background1"/>
+      </w:tcPr>
+    </w:tblStylePr>
+    <w:tblStylePr w:type="lastCol">
+      <w:rPr>
+        <w:rFonts w:asciiTheme="majorHAnsi" w:eastAsiaTheme="majorEastAsia" w:hAnsiTheme="majorHAnsi" w:cstheme="majorBidi"/>
+        <w:i/>
+        <w:iCs/>
+        <w:sz w:val="26"/>
+      </w:rPr>
+      <w:tblPr/>
+      <w:tcPr>
+        <w:tcBorders>
+          <w:left w:val="single" w:sz="4" w:space="0" w:color="000000" w:themeColor="text1"/>
+        </w:tcBorders>
+        <w:shd w:val="clear" w:color="auto" w:fill="FFFFFF" w:themeFill="background1"/>
+      </w:tcPr>
+    </w:tblStylePr>
+    <w:tblStylePr w:type="band1Vert">
+      <w:tblPr/>
+      <w:tcPr>
+        <w:shd w:val="clear" w:color="auto" w:fill="CCCCCC" w:themeFill="text1" w:themeFillTint="33"/>
+      </w:tcPr>
+    </w:tblStylePr>
+    <w:tblStylePr w:type="band1Horz">
+      <w:tblPr/>
+      <w:tcPr>
+        <w:shd w:val="clear" w:color="auto" w:fill="CCCCCC" w:themeFill="text1" w:themeFillTint="33"/>
+      </w:tcPr>
+    </w:tblStylePr>
+    <w:tblStylePr w:type="neCell">
+      <w:tblPr/>
+      <w:tcPr>
+        <w:tcBorders>
+          <w:left w:val="nil"/>
+        </w:tcBorders>
+      </w:tcPr>
+    </w:tblStylePr>
+    <w:tblStylePr w:type="nwCell">
+      <w:tblPr/>
+      <w:tcPr>
+        <w:tcBorders>
+          <w:right w:val="nil"/>
+        </w:tcBorders>
+      </w:tcPr>
+    </w:tblStylePr>
+    <w:tblStylePr w:type="seCell">
+      <w:tblPr/>
+      <w:tcPr>
+        <w:tcBorders>
+          <w:left w:val="nil"/>
+        </w:tcBorders>
+      </w:tcPr>
+    </w:tblStylePr>
+    <w:tblStylePr w:type="swCell">
+      <w:tblPr/>
+      <w:tcPr>
+        <w:tcBorders>
+          <w:right w:val="nil"/>
+        </w:tcBorders>
+      </w:tcPr>
+    </w:tblStylePr>
+  </w:style>
+  <w:style w:type="table" w:styleId="ListTable7Colorful-Accent1">
+    <w:name w:val="List Table 7 Colorful Accent 1"/>
+    <w:basedOn w:val="TableNormal"/>
+    <w:uiPriority w:val="52"/>
+    <w:rsid w:val="00C83F98"/>
+    <w:pPr>
+      <w:spacing w:after="0" w:line="240" w:lineRule="auto"/>
+    </w:pPr>
+    <w:rPr>
+      <w:color w:val="365F91" w:themeColor="accent1" w:themeShade="BF"/>
+    </w:rPr>
+    <w:tblPr>
+      <w:tblStyleRowBandSize w:val="1"/>
+      <w:tblStyleColBandSize w:val="1"/>
+    </w:tblPr>
+    <w:tblStylePr w:type="firstRow">
+      <w:rPr>
+        <w:rFonts w:asciiTheme="majorHAnsi" w:eastAsiaTheme="majorEastAsia" w:hAnsiTheme="majorHAnsi" w:cstheme="majorBidi"/>
+        <w:i/>
+        <w:iCs/>
+        <w:sz w:val="26"/>
+      </w:rPr>
+      <w:tblPr/>
+      <w:tcPr>
+        <w:tcBorders>
+          <w:bottom w:val="single" w:sz="4" w:space="0" w:color="4F81BD" w:themeColor="accent1"/>
+        </w:tcBorders>
+        <w:shd w:val="clear" w:color="auto" w:fill="FFFFFF" w:themeFill="background1"/>
+      </w:tcPr>
+    </w:tblStylePr>
+    <w:tblStylePr w:type="lastRow">
+      <w:rPr>
+        <w:rFonts w:asciiTheme="majorHAnsi" w:eastAsiaTheme="majorEastAsia" w:hAnsiTheme="majorHAnsi" w:cstheme="majorBidi"/>
+        <w:i/>
+        <w:iCs/>
+        <w:sz w:val="26"/>
+      </w:rPr>
+      <w:tblPr/>
+      <w:tcPr>
+        <w:tcBorders>
+          <w:top w:val="single" w:sz="4" w:space="0" w:color="4F81BD" w:themeColor="accent1"/>
+        </w:tcBorders>
+        <w:shd w:val="clear" w:color="auto" w:fill="FFFFFF" w:themeFill="background1"/>
+      </w:tcPr>
+    </w:tblStylePr>
+    <w:tblStylePr w:type="firstCol">
+      <w:pPr>
+        <w:jc w:val="right"/>
+      </w:pPr>
+      <w:rPr>
+        <w:rFonts w:asciiTheme="majorHAnsi" w:eastAsiaTheme="majorEastAsia" w:hAnsiTheme="majorHAnsi" w:cstheme="majorBidi"/>
+        <w:i/>
+        <w:iCs/>
+        <w:sz w:val="26"/>
+      </w:rPr>
+      <w:tblPr/>
+      <w:tcPr>
+        <w:tcBorders>
+          <w:right w:val="single" w:sz="4" w:space="0" w:color="4F81BD" w:themeColor="accent1"/>
+        </w:tcBorders>
+        <w:shd w:val="clear" w:color="auto" w:fill="FFFFFF" w:themeFill="background1"/>
+      </w:tcPr>
+    </w:tblStylePr>
+    <w:tblStylePr w:type="lastCol">
+      <w:rPr>
+        <w:rFonts w:asciiTheme="majorHAnsi" w:eastAsiaTheme="majorEastAsia" w:hAnsiTheme="majorHAnsi" w:cstheme="majorBidi"/>
+        <w:i/>
+        <w:iCs/>
+        <w:sz w:val="26"/>
+      </w:rPr>
+      <w:tblPr/>
+      <w:tcPr>
+        <w:tcBorders>
+          <w:left w:val="single" w:sz="4" w:space="0" w:color="4F81BD" w:themeColor="accent1"/>
+        </w:tcBorders>
+        <w:shd w:val="clear" w:color="auto" w:fill="FFFFFF" w:themeFill="background1"/>
+      </w:tcPr>
+    </w:tblStylePr>
+    <w:tblStylePr w:type="band1Vert">
+      <w:tblPr/>
+      <w:tcPr>
+        <w:shd w:val="clear" w:color="auto" w:fill="DBE5F1" w:themeFill="accent1" w:themeFillTint="33"/>
+      </w:tcPr>
+    </w:tblStylePr>
+    <w:tblStylePr w:type="band1Horz">
+      <w:tblPr/>
+      <w:tcPr>
+        <w:shd w:val="clear" w:color="auto" w:fill="DBE5F1" w:themeFill="accent1" w:themeFillTint="33"/>
+      </w:tcPr>
+    </w:tblStylePr>
+    <w:tblStylePr w:type="neCell">
+      <w:tblPr/>
+      <w:tcPr>
+        <w:tcBorders>
+          <w:left w:val="nil"/>
+        </w:tcBorders>
+      </w:tcPr>
+    </w:tblStylePr>
+    <w:tblStylePr w:type="nwCell">
+      <w:tblPr/>
+      <w:tcPr>
+        <w:tcBorders>
+          <w:right w:val="nil"/>
+        </w:tcBorders>
+      </w:tcPr>
+    </w:tblStylePr>
+    <w:tblStylePr w:type="seCell">
+      <w:tblPr/>
+      <w:tcPr>
+        <w:tcBorders>
+          <w:left w:val="nil"/>
+        </w:tcBorders>
+      </w:tcPr>
+    </w:tblStylePr>
+    <w:tblStylePr w:type="swCell">
+      <w:tblPr/>
+      <w:tcPr>
+        <w:tcBorders>
+          <w:right w:val="nil"/>
+        </w:tcBorders>
+      </w:tcPr>
+    </w:tblStylePr>
   </w:style>
 </w:styles>
 </file>
@@ -3905,7 +6222,7 @@
 </file>
 
 <file path=customXml/itemProps1.xml><?xml version="1.0" encoding="utf-8"?>
-<ds:datastoreItem xmlns:ds="http://schemas.openxmlformats.org/officeDocument/2006/customXml" ds:itemID="{074DD3DC-7C99-4E47-858D-65EAC268AE7D}">
+<ds:datastoreItem xmlns:ds="http://schemas.openxmlformats.org/officeDocument/2006/customXml" ds:itemID="{C879C4FF-4888-4E91-8BC4-1DF826564BB6}">
   <ds:schemaRefs>
     <ds:schemaRef ds:uri="http://schemas.openxmlformats.org/officeDocument/2006/bibliography"/>
   </ds:schemaRefs>

</xml_diff>

<commit_message>
Add missing references to images in text, fix some errors
</commit_message>
<xml_diff>
--- a/Diplomski_rad_Srdjan_Jovic.docx
+++ b/Diplomski_rad_Srdjan_Jovic.docx
@@ -276,14 +276,21 @@
           <w:rFonts w:ascii="Times New Roman" w:hAnsi="Times New Roman" w:cs="Times New Roman"/>
           <w:b/>
         </w:rPr>
-        <w:t>Banja Luka, o</w:t>
+        <w:t xml:space="preserve">Banja Luka, </w:t>
       </w:r>
       <w:r>
         <w:rPr>
           <w:rFonts w:ascii="Times New Roman" w:hAnsi="Times New Roman" w:cs="Times New Roman"/>
           <w:b/>
         </w:rPr>
-        <w:t>ktobar 2019</w:t>
+        <w:t>decembar</w:t>
+      </w:r>
+      <w:r>
+        <w:rPr>
+          <w:rFonts w:ascii="Times New Roman" w:hAnsi="Times New Roman" w:cs="Times New Roman"/>
+          <w:b/>
+        </w:rPr>
+        <w:t xml:space="preserve"> 2019</w:t>
       </w:r>
       <w:r>
         <w:rPr>
@@ -5971,7 +5978,35 @@
           <w:lang w:val="sr-Latn-RS"/>
         </w:rPr>
         <w:tab/>
-        <w:t>Naučnici u polju računarskog vida razvili su računarske metode za rekonstruisanje trodimenzionalnog oblika objekata sa slika na osnovu dovoljno velikog broja slika istog objekta iz različitih uglova posmatranja. Danas je moguće pratiti kretanje objekata iza kojih se nalaze kompleksne pozadine. Moguće je čak i odrediti koje se osobe nalaze na fotografiji tako što se koriste kombinacije metoda za detekciju i prepoznavanje lica, odjeće i kose. Međutim, bez obzira na sva ova tehnološka dostignuća današnjice, i dalje je nezamslivo da računar analizira i interpretira fotografiju na nivou dvogodišnjeg djeteta</w:t>
+        <w:t>Naučnici u polju računarskog vida razvili su računarske metode za rekonstruisanje trodimenzionalnog oblika objekata sa slika na osnovu dovoljno velikog broja slika istog objekta iz različitih uglova posmatranja. Danas je moguće pratiti kretanje objekata iza kojih se nalaze kompleksne pozadine</w:t>
+      </w:r>
+      <w:r>
+        <w:rPr>
+          <w:rFonts w:ascii="Times New Roman" w:hAnsi="Times New Roman" w:cs="Times New Roman"/>
+          <w:lang w:val="sr-Latn-RS"/>
+        </w:rPr>
+        <w:t>, kao što je prikazano Slikom 2.1</w:t>
+      </w:r>
+      <w:r>
+        <w:rPr>
+          <w:rFonts w:ascii="Times New Roman" w:hAnsi="Times New Roman" w:cs="Times New Roman"/>
+          <w:lang w:val="sr-Latn-RS"/>
+        </w:rPr>
+        <w:t xml:space="preserve">. </w:t>
+      </w:r>
+      <w:r>
+        <w:rPr>
+          <w:rFonts w:ascii="Times New Roman" w:hAnsi="Times New Roman" w:cs="Times New Roman"/>
+          <w:lang w:val="sr-Latn-RS"/>
+        </w:rPr>
+        <w:t>Na Slici 2.2 prikazana je mogućnost određivanja osoba koje se</w:t>
+      </w:r>
+      <w:r>
+        <w:rPr>
+          <w:rFonts w:ascii="Times New Roman" w:hAnsi="Times New Roman" w:cs="Times New Roman"/>
+          <w:lang w:val="sr-Latn-RS"/>
+        </w:rPr>
+        <w:t xml:space="preserve"> nalaze na fotografiji tako što se koriste kombinacije metoda za detekciju i prepoznavanje lica, odjeće i kose. Međutim, bez obzira na sva ova tehnološka dostignuća današnjice, i dalje je nezamslivo da računar analizira i interpretira fotografiju na nivou dvogodišnjeg djeteta</w:t>
       </w:r>
       <w:r>
         <w:rPr>
@@ -7873,7 +7908,14 @@
           <w:rFonts w:ascii="Times New Roman" w:hAnsi="Times New Roman" w:cs="Times New Roman"/>
           <w:lang w:val="sr-Latn-RS"/>
         </w:rPr>
-        <w:t>Na slici 3.1 je prikazan j</w:t>
+        <w:t>Na S</w:t>
+      </w:r>
+      <w:r>
+        <w:rPr>
+          <w:rFonts w:ascii="Times New Roman" w:hAnsi="Times New Roman" w:cs="Times New Roman"/>
+          <w:lang w:val="sr-Latn-RS"/>
+        </w:rPr>
+        <w:t>lici 3.1 je prikazan j</w:t>
       </w:r>
       <w:r>
         <w:rPr>
@@ -8932,6 +8974,12 @@
           <w:rFonts w:ascii="Times New Roman" w:hAnsi="Times New Roman" w:cs="Times New Roman"/>
         </w:rPr>
         <w:t>ne informacije pa ne postoji najbolja vrijednost praga, te se ta vrijednost određuje eksperimentalno u zavisnosti od situacije.</w:t>
+      </w:r>
+      <w:r>
+        <w:rPr>
+          <w:rFonts w:ascii="Times New Roman" w:hAnsi="Times New Roman" w:cs="Times New Roman"/>
+        </w:rPr>
+        <w:t xml:space="preserve"> Rezulati filtriranja šuma pragom dati su na Slici 3.3.</w:t>
       </w:r>
     </w:p>
     <w:p>
@@ -10062,6 +10110,12 @@
         </w:rPr>
         <w:t>1) [2].</w:t>
       </w:r>
+      <w:r>
+        <w:rPr>
+          <w:rFonts w:ascii="Times New Roman" w:hAnsi="Times New Roman" w:cs="Times New Roman"/>
+        </w:rPr>
+        <w:t xml:space="preserve"> Na Slici 3.4 predstavljeni su trenutni frejm i prethodni frejm sa prozorom pretrage i rezultantnim blokom pretrage.</w:t>
+      </w:r>
     </w:p>
     <w:p>
       <w:pPr>
@@ -10235,6 +10289,13 @@
           <w:lang w:val="sr-Latn-RS"/>
         </w:rPr>
         <w:t xml:space="preserve"> i dijamantska metoda pretrage.</w:t>
+      </w:r>
+      <w:r>
+        <w:rPr>
+          <w:rFonts w:ascii="Times New Roman" w:hAnsi="Times New Roman" w:cs="Times New Roman"/>
+          <w:lang w:val="sr-Latn-RS"/>
+        </w:rPr>
+        <w:t xml:space="preserve"> </w:t>
       </w:r>
     </w:p>
     <w:p>
@@ -10467,7 +10528,19 @@
         <w:rPr>
           <w:rFonts w:ascii="Times New Roman" w:hAnsi="Times New Roman" w:cs="Times New Roman"/>
         </w:rPr>
-        <w:t>4. Pored izračunavanja mjere nesličnosti za centralnu lokaciju, mjera nesličnosti se računa i za sedam okružujućih blokova koji se od centralnog bloka nalaze na distancama –</w:t>
+        <w:t xml:space="preserve">4. Pored izračunavanja mjere nesličnosti za centralnu lokaciju, mjera nesličnosti se računa i za </w:t>
+      </w:r>
+      <w:r>
+        <w:rPr>
+          <w:rFonts w:ascii="Times New Roman" w:hAnsi="Times New Roman" w:cs="Times New Roman"/>
+        </w:rPr>
+        <w:t>osam</w:t>
+      </w:r>
+      <w:r>
+        <w:rPr>
+          <w:rFonts w:ascii="Times New Roman" w:hAnsi="Times New Roman" w:cs="Times New Roman"/>
+        </w:rPr>
+        <w:t xml:space="preserve"> okružujućih blokova koji se od centralnog bloka nalaze na distancama –</w:t>
       </w:r>
       <w:r>
         <w:rPr>
@@ -10895,7 +10968,172 @@
           <w:rFonts w:ascii="Times New Roman" w:hAnsi="Times New Roman" w:cs="Times New Roman"/>
         </w:rPr>
       </w:pPr>
-      <w:bookmarkStart w:id="10" w:name="_GoBack"/>
+    </w:p>
+    <w:p>
+      <w:pPr>
+        <w:rPr>
+          <w:rFonts w:ascii="Times New Roman" w:hAnsi="Times New Roman" w:cs="Times New Roman"/>
+        </w:rPr>
+      </w:pPr>
+      <w:r>
+        <w:rPr>
+          <w:rFonts w:ascii="Times New Roman" w:hAnsi="Times New Roman" w:cs="Times New Roman"/>
+        </w:rPr>
+        <w:tab/>
+      </w:r>
+      <w:r>
+        <w:rPr>
+          <w:rFonts w:ascii="Times New Roman" w:hAnsi="Times New Roman" w:cs="Times New Roman"/>
+        </w:rPr>
+        <w:t xml:space="preserve">Kao i kod metode pretrage </w:t>
+      </w:r>
+      <w:r>
+        <w:rPr>
+          <w:rFonts w:ascii="Times New Roman" w:hAnsi="Times New Roman" w:cs="Times New Roman"/>
+        </w:rPr>
+        <w:t>u tri koraka</w:t>
+      </w:r>
+      <w:r>
+        <w:rPr>
+          <w:rFonts w:ascii="Times New Roman" w:hAnsi="Times New Roman" w:cs="Times New Roman"/>
+        </w:rPr>
+        <w:t xml:space="preserve">, ni ova metoda ne </w:t>
+      </w:r>
+      <w:r>
+        <w:rPr>
+          <w:rFonts w:ascii="Times New Roman" w:hAnsi="Times New Roman" w:cs="Times New Roman"/>
+        </w:rPr>
+        <w:t>koristi</w:t>
+      </w:r>
+      <w:r>
+        <w:rPr>
+          <w:rFonts w:ascii="Times New Roman" w:hAnsi="Times New Roman" w:cs="Times New Roman"/>
+        </w:rPr>
+        <w:t xml:space="preserve"> prozor pretrage. Dijamantska metoda pretrage tokom pretraživanja </w:t>
+      </w:r>
+      <w:r>
+        <w:rPr>
+          <w:rFonts w:ascii="Times New Roman" w:hAnsi="Times New Roman" w:cs="Times New Roman"/>
+        </w:rPr>
+        <w:t>koris</w:t>
+      </w:r>
+      <w:r>
+        <w:rPr>
+          <w:rFonts w:ascii="Times New Roman" w:hAnsi="Times New Roman" w:cs="Times New Roman"/>
+        </w:rPr>
+        <w:t>ti dva fiksna šablona pretrage, a to su šablon velikog dijamanta pretrage (</w:t>
+      </w:r>
+      <w:r>
+        <w:rPr>
+          <w:rFonts w:ascii="Times New Roman" w:hAnsi="Times New Roman" w:cs="Times New Roman"/>
+          <w:i/>
+        </w:rPr>
+        <w:t>eng. LDSP – Large Diamond Search Pattern</w:t>
+      </w:r>
+      <w:r>
+        <w:rPr>
+          <w:rFonts w:ascii="Times New Roman" w:hAnsi="Times New Roman" w:cs="Times New Roman"/>
+        </w:rPr>
+        <w:t>) i šablon malog dijamanta pretrage (</w:t>
+      </w:r>
+      <w:r>
+        <w:rPr>
+          <w:rFonts w:ascii="Times New Roman" w:hAnsi="Times New Roman" w:cs="Times New Roman"/>
+          <w:i/>
+        </w:rPr>
+        <w:t>eng. SDSP – Small Diamond Search Pattern</w:t>
+      </w:r>
+      <w:r>
+        <w:rPr>
+          <w:rFonts w:ascii="Times New Roman" w:hAnsi="Times New Roman" w:cs="Times New Roman"/>
+        </w:rPr>
+        <w:t xml:space="preserve">). </w:t>
+      </w:r>
+      <w:r>
+        <w:rPr>
+          <w:rFonts w:ascii="Times New Roman" w:hAnsi="Times New Roman" w:cs="Times New Roman"/>
+        </w:rPr>
+        <w:t xml:space="preserve">Slično kao i kod pretrage </w:t>
+      </w:r>
+      <w:r>
+        <w:rPr>
+          <w:rFonts w:ascii="Times New Roman" w:hAnsi="Times New Roman" w:cs="Times New Roman"/>
+        </w:rPr>
+        <w:t>u tri koraka</w:t>
+      </w:r>
+      <w:r>
+        <w:rPr>
+          <w:rFonts w:ascii="Times New Roman" w:hAnsi="Times New Roman" w:cs="Times New Roman"/>
+        </w:rPr>
+        <w:t xml:space="preserve">, u prvoj fazi algoritma vrši se izračunavnaje mjere nesličnosti između referentnog bloka sa trenutnog frejma i 9 blokova sa prethodnog </w:t>
+      </w:r>
+      <w:r>
+        <w:rPr>
+          <w:rFonts w:ascii="Times New Roman" w:hAnsi="Times New Roman" w:cs="Times New Roman"/>
+        </w:rPr>
+        <w:lastRenderedPageBreak/>
+        <w:t xml:space="preserve">frejma koji se nalaze na lokacijama koje odgovaraju tačkama šablona velikog dijamanta pretrage. Lokacija bloka sa najboljim poklapanjem uzima se kao nova centralna lokacija i prelazi se u drugu fazu algoritma u kojoj se izračunava mjera nesličnosti između referentnog bloka sa trenutnog frejma i 5 blokova sa prethodnog frejma koji se nalaze na lokacijama koje sada odgovaraju tačkama šablona malog dijamanta pretrage. Ako se ispostavi da je minimalna vrijendost mejere nesličnosti izračunata za centralni blok dijamanta, algoritam se prestaje izvršavati i blok se uzima kao blok sa najboljim poklapanjem. U suprotnom, </w:t>
+      </w:r>
+      <w:r>
+        <w:rPr>
+          <w:rFonts w:ascii="Times New Roman" w:hAnsi="Times New Roman" w:cs="Times New Roman"/>
+        </w:rPr>
+        <w:t>lokacija sa najboljim poklapanjem postaje nova centralna lokacija i ponavlja se druga faza algoritma. Algoritam uobičajeno nema ograničen broj koraka da bi mogao sa što većom preciznošću odrediti blok sa najboljim poklapanjem.</w:t>
+      </w:r>
+    </w:p>
+    <w:p>
+      <w:pPr>
+        <w:rPr>
+          <w:rFonts w:ascii="Times New Roman" w:hAnsi="Times New Roman" w:cs="Times New Roman"/>
+        </w:rPr>
+      </w:pPr>
+      <w:r>
+        <w:rPr>
+          <w:rFonts w:ascii="Times New Roman" w:hAnsi="Times New Roman" w:cs="Times New Roman"/>
+        </w:rPr>
+        <w:tab/>
+        <w:t>U situacijama kada se pozicija objekata u videu mijenja sporo iz frejma u frejm, algoritam daje dobre rezultate uz znatno manji broj koraka potrebnih da se odredi najbolje poklapanje u odnosu na iscrpnu metodu pretrage. Sa druge strane, ako se pozicija objekata u videu mijenja brzo algoritam mora da obradi znatno veći broj koraka da bi pronašao najbolje poklapanje pa se u takvim situacijama performanse algoritma degradiraju [5].</w:t>
+      </w:r>
+      <w:r>
+        <w:rPr>
+          <w:rFonts w:ascii="Times New Roman" w:hAnsi="Times New Roman" w:cs="Times New Roman"/>
+        </w:rPr>
+        <w:t xml:space="preserve"> </w:t>
+      </w:r>
+      <w:r>
+        <w:rPr>
+          <w:rFonts w:ascii="Times New Roman" w:hAnsi="Times New Roman" w:cs="Times New Roman"/>
+        </w:rPr>
+        <w:br w:type="page"/>
+      </w:r>
+    </w:p>
+    <w:p>
+      <w:pPr>
+        <w:pStyle w:val="Heading1"/>
+        <w:rPr>
+          <w:rFonts w:ascii="Times New Roman" w:hAnsi="Times New Roman" w:cs="Times New Roman"/>
+        </w:rPr>
+      </w:pPr>
+      <w:bookmarkStart w:id="10" w:name="_Toc25650797"/>
+      <w:r>
+        <w:rPr>
+          <w:rFonts w:ascii="Times New Roman" w:hAnsi="Times New Roman" w:cs="Times New Roman"/>
+        </w:rPr>
+        <w:lastRenderedPageBreak/>
+        <w:t>4.</w:t>
+      </w:r>
+      <w:r>
+        <w:rPr>
+          <w:rFonts w:ascii="Times New Roman" w:hAnsi="Times New Roman" w:cs="Times New Roman"/>
+        </w:rPr>
+        <w:tab/>
+      </w:r>
+      <w:r>
+        <w:rPr>
+          <w:rFonts w:ascii="Times New Roman" w:hAnsi="Times New Roman" w:cs="Times New Roman"/>
+        </w:rPr>
+        <w:t>UGRAĐENI SISTEMI</w:t>
+      </w:r>
       <w:bookmarkEnd w:id="10"/>
     </w:p>
     <w:p>
@@ -10904,111 +11142,6 @@
           <w:rFonts w:ascii="Times New Roman" w:hAnsi="Times New Roman" w:cs="Times New Roman"/>
         </w:rPr>
       </w:pPr>
-      <w:r>
-        <w:rPr>
-          <w:rFonts w:ascii="Times New Roman" w:hAnsi="Times New Roman" w:cs="Times New Roman"/>
-        </w:rPr>
-        <w:tab/>
-      </w:r>
-      <w:r>
-        <w:rPr>
-          <w:rFonts w:ascii="Times New Roman" w:hAnsi="Times New Roman" w:cs="Times New Roman"/>
-        </w:rPr>
-        <w:t xml:space="preserve">Kao i kod metode pretrage </w:t>
-      </w:r>
-      <w:r>
-        <w:rPr>
-          <w:rFonts w:ascii="Times New Roman" w:hAnsi="Times New Roman" w:cs="Times New Roman"/>
-        </w:rPr>
-        <w:t>u tri koraka</w:t>
-      </w:r>
-      <w:r>
-        <w:rPr>
-          <w:rFonts w:ascii="Times New Roman" w:hAnsi="Times New Roman" w:cs="Times New Roman"/>
-        </w:rPr>
-        <w:t xml:space="preserve">, ni ova metoda ne </w:t>
-      </w:r>
-      <w:r>
-        <w:rPr>
-          <w:rFonts w:ascii="Times New Roman" w:hAnsi="Times New Roman" w:cs="Times New Roman"/>
-        </w:rPr>
-        <w:t>koristi</w:t>
-      </w:r>
-      <w:r>
-        <w:rPr>
-          <w:rFonts w:ascii="Times New Roman" w:hAnsi="Times New Roman" w:cs="Times New Roman"/>
-        </w:rPr>
-        <w:t xml:space="preserve"> prozor pretrage. Dijamantska metoda pretrage tokom pretraživanja </w:t>
-      </w:r>
-      <w:r>
-        <w:rPr>
-          <w:rFonts w:ascii="Times New Roman" w:hAnsi="Times New Roman" w:cs="Times New Roman"/>
-        </w:rPr>
-        <w:t>koris</w:t>
-      </w:r>
-      <w:r>
-        <w:rPr>
-          <w:rFonts w:ascii="Times New Roman" w:hAnsi="Times New Roman" w:cs="Times New Roman"/>
-        </w:rPr>
-        <w:t>ti dva fiksna šablona pretrage, a to su šablon velikog dijamanta pretrage (</w:t>
-      </w:r>
-      <w:r>
-        <w:rPr>
-          <w:rFonts w:ascii="Times New Roman" w:hAnsi="Times New Roman" w:cs="Times New Roman"/>
-          <w:i/>
-        </w:rPr>
-        <w:t>eng. LDSP – Large Diamond Search Pattern</w:t>
-      </w:r>
-      <w:r>
-        <w:rPr>
-          <w:rFonts w:ascii="Times New Roman" w:hAnsi="Times New Roman" w:cs="Times New Roman"/>
-        </w:rPr>
-        <w:t>) i šablon malog dijamanta pretrage (</w:t>
-      </w:r>
-      <w:r>
-        <w:rPr>
-          <w:rFonts w:ascii="Times New Roman" w:hAnsi="Times New Roman" w:cs="Times New Roman"/>
-          <w:i/>
-        </w:rPr>
-        <w:t>eng. SDSP – Small Diamond Search Pattern</w:t>
-      </w:r>
-      <w:r>
-        <w:rPr>
-          <w:rFonts w:ascii="Times New Roman" w:hAnsi="Times New Roman" w:cs="Times New Roman"/>
-        </w:rPr>
-        <w:t xml:space="preserve">). </w:t>
-      </w:r>
-      <w:r>
-        <w:rPr>
-          <w:rFonts w:ascii="Times New Roman" w:hAnsi="Times New Roman" w:cs="Times New Roman"/>
-        </w:rPr>
-        <w:t xml:space="preserve">Slično kao i kod pretrage </w:t>
-      </w:r>
-      <w:r>
-        <w:rPr>
-          <w:rFonts w:ascii="Times New Roman" w:hAnsi="Times New Roman" w:cs="Times New Roman"/>
-        </w:rPr>
-        <w:t>u tri koraka</w:t>
-      </w:r>
-      <w:r>
-        <w:rPr>
-          <w:rFonts w:ascii="Times New Roman" w:hAnsi="Times New Roman" w:cs="Times New Roman"/>
-        </w:rPr>
-        <w:t xml:space="preserve">, u prvoj fazi algoritma vrši se izračunavnaje mjere nesličnosti između referentnog bloka sa trenutnog frejma i 9 blokova sa prethodnog </w:t>
-      </w:r>
-      <w:r>
-        <w:rPr>
-          <w:rFonts w:ascii="Times New Roman" w:hAnsi="Times New Roman" w:cs="Times New Roman"/>
-        </w:rPr>
-        <w:lastRenderedPageBreak/>
-        <w:t xml:space="preserve">frejma koji se nalaze na lokacijama koje odgovaraju tačkama šablona velikog dijamanta pretrage. Lokacija bloka sa najboljim poklapanjem uzima se kao nova centralna lokacija i prelazi se u drugu fazu algoritma u kojoj se izračunava mjera nesličnosti između referentnog bloka sa trenutnog frejma i 5 blokova sa prethodnog frejma koji se nalaze na lokacijama koje sada odgovaraju tačkama šablona malog dijamanta pretrage. Ako se ispostavi da je minimalna vrijendost mejere nesličnosti izračunata za centralni blok dijamanta, algoritam se prestaje izvršavati i blok se uzima kao blok sa najboljim poklapanjem. U suprotnom, </w:t>
-      </w:r>
-      <w:r>
-        <w:rPr>
-          <w:rFonts w:ascii="Times New Roman" w:hAnsi="Times New Roman" w:cs="Times New Roman"/>
-        </w:rPr>
-        <w:t>lokacija sa najboljim poklapanjem postaje nova centralna lokacija i ponavlja se druga faza algoritma. Algoritam uobičajeno nema ograničen broj koraka da bi mogao sa što većom preciznošću odrediti blok sa najboljim poklapanjem.</w:t>
-      </w:r>
     </w:p>
     <w:p>
       <w:pPr>
@@ -11021,121 +11154,59 @@
           <w:rFonts w:ascii="Times New Roman" w:hAnsi="Times New Roman" w:cs="Times New Roman"/>
         </w:rPr>
         <w:tab/>
-        <w:t>U situacijama kada se pozicija objekata u videu mijenja sporo iz frejma u frejm, algoritam daje dobre rezultate uz znatno manji broj koraka potrebnih da se odredi najbolje poklapanje u odnosu na iscrpnu metodu pretrage. Sa druge strane, ako se pozicija objekata u videu mijenja brzo algoritam mora da obradi znatno veći broj koraka da bi pronašao najbolje poklapanje pa se u takvim situacijama performanse algoritma degradiraju [5].</w:t>
-      </w:r>
-      <w:r>
-        <w:rPr>
-          <w:rFonts w:ascii="Times New Roman" w:hAnsi="Times New Roman" w:cs="Times New Roman"/>
-        </w:rPr>
-        <w:t xml:space="preserve"> </w:t>
-      </w:r>
-      <w:r>
-        <w:rPr>
-          <w:rFonts w:ascii="Times New Roman" w:hAnsi="Times New Roman" w:cs="Times New Roman"/>
-        </w:rPr>
-        <w:br w:type="page"/>
+      </w:r>
+      <w:r>
+        <w:rPr>
+          <w:rFonts w:ascii="Times New Roman" w:hAnsi="Times New Roman" w:cs="Times New Roman"/>
+        </w:rPr>
+        <w:t xml:space="preserve">Paralelno sa napretkom računarskih tehnologija, sve više se javljaju </w:t>
+      </w:r>
+      <w:r>
+        <w:rPr>
+          <w:rFonts w:ascii="Times New Roman" w:hAnsi="Times New Roman" w:cs="Times New Roman"/>
+        </w:rPr>
+        <w:t>uređaji koji zavise od interno ugrađenih računarskih sistema</w:t>
+      </w:r>
+      <w:r>
+        <w:rPr>
+          <w:rFonts w:ascii="Times New Roman" w:hAnsi="Times New Roman" w:cs="Times New Roman"/>
+        </w:rPr>
+        <w:t xml:space="preserve"> (</w:t>
+      </w:r>
+      <w:r>
+        <w:rPr>
+          <w:rFonts w:ascii="Times New Roman" w:hAnsi="Times New Roman" w:cs="Times New Roman"/>
+          <w:i/>
+        </w:rPr>
+        <w:t>eng. Embedded System</w:t>
+      </w:r>
+      <w:r>
+        <w:rPr>
+          <w:rFonts w:ascii="Times New Roman" w:hAnsi="Times New Roman" w:cs="Times New Roman"/>
+        </w:rPr>
+        <w:t>)</w:t>
+      </w:r>
+      <w:r>
+        <w:rPr>
+          <w:rFonts w:ascii="Times New Roman" w:hAnsi="Times New Roman" w:cs="Times New Roman"/>
+        </w:rPr>
+        <w:t xml:space="preserve">. Mogućnosti koje ti električni uređaji koji zavise od ugrađenih sistema posjeduju prevazilaze mogućnosti koje se ostvaruju implementacijom na isključivo hardverskom nivou. Iz tog razloga, ugrađeni sistemi se danas mogu naći u širokom opsegu namjenskih uređaja, od onih najmanjih kao što su električni tajmeri gdje se ugrađeni sistemi </w:t>
+      </w:r>
+      <w:r>
+        <w:rPr>
+          <w:rFonts w:ascii="Times New Roman" w:hAnsi="Times New Roman" w:cs="Times New Roman"/>
+        </w:rPr>
+        <w:t>koris</w:t>
+      </w:r>
+      <w:r>
+        <w:rPr>
+          <w:rFonts w:ascii="Times New Roman" w:hAnsi="Times New Roman" w:cs="Times New Roman"/>
+        </w:rPr>
+        <w:t xml:space="preserve">te za male količine procesiranja, pa sve do znatno kompleksnijih kao što su igračke konzole i mnogi drugi industrijski proizvodi. </w:t>
       </w:r>
     </w:p>
     <w:p>
       <w:pPr>
-        <w:pStyle w:val="Heading1"/>
-        <w:rPr>
-          <w:rFonts w:ascii="Times New Roman" w:hAnsi="Times New Roman" w:cs="Times New Roman"/>
-        </w:rPr>
-      </w:pPr>
-      <w:bookmarkStart w:id="11" w:name="_Toc25650797"/>
-      <w:r>
-        <w:rPr>
-          <w:rFonts w:ascii="Times New Roman" w:hAnsi="Times New Roman" w:cs="Times New Roman"/>
-        </w:rPr>
-        <w:lastRenderedPageBreak/>
-        <w:t>4.</w:t>
-      </w:r>
-      <w:r>
-        <w:rPr>
-          <w:rFonts w:ascii="Times New Roman" w:hAnsi="Times New Roman" w:cs="Times New Roman"/>
-        </w:rPr>
-        <w:tab/>
-      </w:r>
-      <w:r>
-        <w:rPr>
-          <w:rFonts w:ascii="Times New Roman" w:hAnsi="Times New Roman" w:cs="Times New Roman"/>
-        </w:rPr>
-        <w:t>UGRAĐENI SISTEMI</w:t>
-      </w:r>
-      <w:bookmarkEnd w:id="11"/>
-    </w:p>
-    <w:p>
-      <w:pPr>
-        <w:rPr>
-          <w:rFonts w:ascii="Times New Roman" w:hAnsi="Times New Roman" w:cs="Times New Roman"/>
-        </w:rPr>
-      </w:pPr>
-    </w:p>
-    <w:p>
-      <w:pPr>
-        <w:rPr>
-          <w:rFonts w:ascii="Times New Roman" w:hAnsi="Times New Roman" w:cs="Times New Roman"/>
-        </w:rPr>
-      </w:pPr>
-      <w:r>
-        <w:rPr>
-          <w:rFonts w:ascii="Times New Roman" w:hAnsi="Times New Roman" w:cs="Times New Roman"/>
-        </w:rPr>
-        <w:tab/>
-      </w:r>
-      <w:r>
-        <w:rPr>
-          <w:rFonts w:ascii="Times New Roman" w:hAnsi="Times New Roman" w:cs="Times New Roman"/>
-        </w:rPr>
-        <w:t xml:space="preserve">Paralelno sa napretkom računarskih tehnologija, sve više se javljaju </w:t>
-      </w:r>
-      <w:r>
-        <w:rPr>
-          <w:rFonts w:ascii="Times New Roman" w:hAnsi="Times New Roman" w:cs="Times New Roman"/>
-        </w:rPr>
-        <w:t>uređaji koji zavise od interno ugrađenih računarskih sistema</w:t>
-      </w:r>
-      <w:r>
-        <w:rPr>
-          <w:rFonts w:ascii="Times New Roman" w:hAnsi="Times New Roman" w:cs="Times New Roman"/>
-        </w:rPr>
-        <w:t xml:space="preserve"> (</w:t>
-      </w:r>
-      <w:r>
-        <w:rPr>
-          <w:rFonts w:ascii="Times New Roman" w:hAnsi="Times New Roman" w:cs="Times New Roman"/>
-          <w:i/>
-        </w:rPr>
-        <w:t>eng. Embedded System</w:t>
-      </w:r>
-      <w:r>
-        <w:rPr>
-          <w:rFonts w:ascii="Times New Roman" w:hAnsi="Times New Roman" w:cs="Times New Roman"/>
-        </w:rPr>
-        <w:t>)</w:t>
-      </w:r>
-      <w:r>
-        <w:rPr>
-          <w:rFonts w:ascii="Times New Roman" w:hAnsi="Times New Roman" w:cs="Times New Roman"/>
-        </w:rPr>
-        <w:t xml:space="preserve">. Mogućnosti koje ti električni uređaji koji zavise od ugrađenih sistema posjeduju prevazilaze mogućnosti koje se ostvaruju implementacijom na isključivo hardverskom nivou. Iz tog razloga, ugrađeni sistemi se danas mogu naći u širokom opsegu namjenskih uređaja, od onih najmanjih kao što su električni tajmeri gdje se ugrađeni sistemi </w:t>
-      </w:r>
-      <w:r>
-        <w:rPr>
-          <w:rFonts w:ascii="Times New Roman" w:hAnsi="Times New Roman" w:cs="Times New Roman"/>
-        </w:rPr>
-        <w:t>koris</w:t>
-      </w:r>
-      <w:r>
-        <w:rPr>
-          <w:rFonts w:ascii="Times New Roman" w:hAnsi="Times New Roman" w:cs="Times New Roman"/>
-        </w:rPr>
-        <w:t xml:space="preserve">te za male količine procesiranja, pa sve do znatno kompleksnijih kao što su igračke konzole i mnogi drugi industrijski proizvodi. </w:t>
-      </w:r>
-    </w:p>
-    <w:p>
-      <w:pPr>
         <w:rPr>
           <w:rFonts w:ascii="Times New Roman" w:hAnsi="Times New Roman" w:cs="Times New Roman"/>
         </w:rPr>
@@ -11158,6 +11229,12 @@
           <w:rFonts w:ascii="Times New Roman" w:hAnsi="Times New Roman" w:cs="Times New Roman"/>
         </w:rPr>
         <w:t xml:space="preserve">. </w:t>
+      </w:r>
+      <w:r>
+        <w:rPr>
+          <w:rFonts w:ascii="Times New Roman" w:hAnsi="Times New Roman" w:cs="Times New Roman"/>
+        </w:rPr>
+        <w:t>Na Slici 4.1 prikazana je uproštena arhitektura ugrađenog sistema.</w:t>
       </w:r>
     </w:p>
     <w:p>
@@ -11330,7 +11407,7 @@
           <w:rFonts w:ascii="Times New Roman" w:hAnsi="Times New Roman" w:cs="Times New Roman"/>
         </w:rPr>
       </w:pPr>
-      <w:bookmarkStart w:id="12" w:name="_Toc25650798"/>
+      <w:bookmarkStart w:id="11" w:name="_Toc25650798"/>
       <w:r>
         <w:rPr>
           <w:rFonts w:ascii="Times New Roman" w:hAnsi="Times New Roman" w:cs="Times New Roman"/>
@@ -11350,7 +11427,7 @@
         </w:rPr>
         <w:t>Procesor za obradu digitalnih signala</w:t>
       </w:r>
-      <w:bookmarkEnd w:id="12"/>
+      <w:bookmarkEnd w:id="11"/>
     </w:p>
     <w:p>
       <w:pPr>
@@ -11977,7 +12054,7 @@
           <w:rFonts w:ascii="Times New Roman" w:hAnsi="Times New Roman" w:cs="Times New Roman"/>
         </w:rPr>
       </w:pPr>
-      <w:bookmarkStart w:id="13" w:name="_Toc25650799"/>
+      <w:bookmarkStart w:id="12" w:name="_Toc25650799"/>
       <w:r>
         <w:rPr>
           <w:rFonts w:ascii="Times New Roman" w:hAnsi="Times New Roman" w:cs="Times New Roman"/>
@@ -11991,7 +12068,7 @@
         <w:tab/>
         <w:t>TDA2Px evaluacioni modul</w:t>
       </w:r>
-      <w:bookmarkEnd w:id="13"/>
+      <w:bookmarkEnd w:id="12"/>
     </w:p>
     <w:p>
       <w:pPr>
@@ -12580,7 +12657,7 @@
           <w:rFonts w:ascii="Times New Roman" w:hAnsi="Times New Roman" w:cs="Times New Roman"/>
         </w:rPr>
       </w:pPr>
-      <w:bookmarkStart w:id="14" w:name="_Toc25650800"/>
+      <w:bookmarkStart w:id="13" w:name="_Toc25650800"/>
       <w:r>
         <w:rPr>
           <w:rFonts w:ascii="Times New Roman" w:hAnsi="Times New Roman" w:cs="Times New Roman"/>
@@ -12595,7 +12672,7 @@
         <w:tab/>
         <w:t>TMS320C66x DSP procesor</w:t>
       </w:r>
-      <w:bookmarkEnd w:id="14"/>
+      <w:bookmarkEnd w:id="13"/>
     </w:p>
     <w:p>
       <w:pPr>
@@ -13139,7 +13216,7 @@
           <w:rFonts w:ascii="Times New Roman" w:hAnsi="Times New Roman" w:cs="Times New Roman"/>
         </w:rPr>
       </w:pPr>
-      <w:bookmarkStart w:id="15" w:name="_Toc25650801"/>
+      <w:bookmarkStart w:id="14" w:name="_Toc25650801"/>
       <w:r>
         <w:rPr>
           <w:rFonts w:ascii="Times New Roman" w:hAnsi="Times New Roman" w:cs="Times New Roman"/>
@@ -13171,7 +13248,7 @@
         </w:rPr>
         <w:t xml:space="preserve"> OBJEKTA U VIDEU</w:t>
       </w:r>
-      <w:bookmarkEnd w:id="15"/>
+      <w:bookmarkEnd w:id="14"/>
     </w:p>
     <w:p>
       <w:pPr>
@@ -13430,7 +13507,7 @@
           <w:rFonts w:ascii="Times New Roman" w:hAnsi="Times New Roman" w:cs="Times New Roman"/>
         </w:rPr>
       </w:pPr>
-      <w:bookmarkStart w:id="16" w:name="_Toc25650802"/>
+      <w:bookmarkStart w:id="15" w:name="_Toc25650802"/>
       <w:r>
         <w:rPr>
           <w:rFonts w:ascii="Times New Roman" w:hAnsi="Times New Roman" w:cs="Times New Roman"/>
@@ -13455,7 +13532,7 @@
         </w:rPr>
         <w:t>“Links and Chains” arhitektura</w:t>
       </w:r>
-      <w:bookmarkEnd w:id="16"/>
+      <w:bookmarkEnd w:id="15"/>
     </w:p>
     <w:p>
       <w:pPr>
@@ -14239,7 +14316,7 @@
           <w:rFonts w:ascii="Times New Roman" w:hAnsi="Times New Roman" w:cs="Times New Roman"/>
         </w:rPr>
       </w:pPr>
-      <w:bookmarkStart w:id="17" w:name="_Toc25650803"/>
+      <w:bookmarkStart w:id="16" w:name="_Toc25650803"/>
       <w:r>
         <w:rPr>
           <w:rFonts w:ascii="Times New Roman" w:hAnsi="Times New Roman" w:cs="Times New Roman"/>
@@ -14259,7 +14336,7 @@
         <w:tab/>
         <w:t>Slučaj upotrebe sistema</w:t>
       </w:r>
-      <w:bookmarkEnd w:id="17"/>
+      <w:bookmarkEnd w:id="16"/>
     </w:p>
     <w:p>
       <w:pPr>
@@ -14518,7 +14595,21 @@
         <w:rPr>
           <w:rFonts w:ascii="Times New Roman" w:hAnsi="Times New Roman" w:cs="Times New Roman"/>
         </w:rPr>
-        <w:t xml:space="preserve"> Tako na primjer slučaj upotrebe definisan na Slici 6.2 specifikujemo na sljedeći način: </w:t>
+        <w:t xml:space="preserve"> Tako na primjer sluč</w:t>
+      </w:r>
+      <w:r>
+        <w:rPr>
+          <w:rFonts w:ascii="Times New Roman" w:hAnsi="Times New Roman" w:cs="Times New Roman"/>
+        </w:rPr>
+        <w:t>aj upotrebe definisan na Slici 5</w:t>
+      </w:r>
+      <w:bookmarkStart w:id="17" w:name="_GoBack"/>
+      <w:bookmarkEnd w:id="17"/>
+      <w:r>
+        <w:rPr>
+          <w:rFonts w:ascii="Times New Roman" w:hAnsi="Times New Roman" w:cs="Times New Roman"/>
+        </w:rPr>
+        <w:t xml:space="preserve">.2 specifikujemo na sljedeći način: </w:t>
       </w:r>
     </w:p>
     <w:p>
@@ -33609,6 +33700,7 @@
       <w:pPr>
         <w:rPr>
           <w:rFonts w:ascii="Times New Roman" w:hAnsi="Times New Roman" w:cs="Times New Roman"/>
+          <w:lang w:val="sr-Latn-RS"/>
         </w:rPr>
       </w:pPr>
     </w:p>
@@ -33722,7 +33814,7 @@
           <w:rPr>
             <w:noProof/>
           </w:rPr>
-          <w:t>21</w:t>
+          <w:t>23</w:t>
         </w:r>
         <w:r>
           <w:rPr>
@@ -47459,7 +47551,7 @@
 </file>
 
 <file path=customXml/itemProps1.xml><?xml version="1.0" encoding="utf-8"?>
-<ds:datastoreItem xmlns:ds="http://schemas.openxmlformats.org/officeDocument/2006/customXml" ds:itemID="{6C4F246B-ED7A-4F06-856E-472566C80BB9}">
+<ds:datastoreItem xmlns:ds="http://schemas.openxmlformats.org/officeDocument/2006/customXml" ds:itemID="{A79AF747-48DD-42A5-A2B8-C1E23AB57ABC}">
   <ds:schemaRefs>
     <ds:schemaRef ds:uri="http://schemas.openxmlformats.org/officeDocument/2006/bibliography"/>
   </ds:schemaRefs>

</xml_diff>